<commit_message>
updated fetch and pull
</commit_message>
<xml_diff>
--- a/git.docx
+++ b/git.docx
@@ -1,6 +1,6 @@
 
 <file path=word/document.xml><?xml version="1.0" encoding="utf-8"?>
-<w:document xmlns:ve="http://schemas.openxmlformats.org/markup-compatibility/2006" xmlns:o="urn:schemas-microsoft-com:office:office" xmlns:r="http://schemas.openxmlformats.org/officeDocument/2006/relationships" xmlns:m="http://schemas.openxmlformats.org/officeDocument/2006/math" xmlns:v="urn:schemas-microsoft-com:vml" xmlns:wp="http://schemas.openxmlformats.org/drawingml/2006/wordprocessingDrawing" xmlns:w10="urn:schemas-microsoft-com:office:word" xmlns:w="http://schemas.openxmlformats.org/wordprocessingml/2006/main" xmlns:wne="http://schemas.microsoft.com/office/word/2006/wordml">
+<w:document xmlns:wpc="http://schemas.microsoft.com/office/word/2010/wordprocessingCanvas" xmlns:cx="http://schemas.microsoft.com/office/drawing/2014/chartex" xmlns:cx1="http://schemas.microsoft.com/office/drawing/2015/9/8/chartex" xmlns:cx2="http://schemas.microsoft.com/office/drawing/2015/10/21/chartex" xmlns:cx3="http://schemas.microsoft.com/office/drawing/2016/5/9/chartex" xmlns:cx4="http://schemas.microsoft.com/office/drawing/2016/5/10/chartex" xmlns:cx5="http://schemas.microsoft.com/office/drawing/2016/5/11/chartex" xmlns:cx6="http://schemas.microsoft.com/office/drawing/2016/5/12/chartex" xmlns:cx7="http://schemas.microsoft.com/office/drawing/2016/5/13/chartex" xmlns:cx8="http://schemas.microsoft.com/office/drawing/2016/5/14/chartex" xmlns:mc="http://schemas.openxmlformats.org/markup-compatibility/2006" xmlns:aink="http://schemas.microsoft.com/office/drawing/2016/ink" xmlns:am3d="http://schemas.microsoft.com/office/drawing/2017/model3d" xmlns:o="urn:schemas-microsoft-com:office:office" xmlns:r="http://schemas.openxmlformats.org/officeDocument/2006/relationships" xmlns:m="http://schemas.openxmlformats.org/officeDocument/2006/math" xmlns:v="urn:schemas-microsoft-com:vml" xmlns:wp14="http://schemas.microsoft.com/office/word/2010/wordprocessingDrawing" xmlns:wp="http://schemas.openxmlformats.org/drawingml/2006/wordprocessingDrawing" xmlns:w10="urn:schemas-microsoft-com:office:word" xmlns:w="http://schemas.openxmlformats.org/wordprocessingml/2006/main" xmlns:w14="http://schemas.microsoft.com/office/word/2010/wordml" xmlns:w15="http://schemas.microsoft.com/office/word/2012/wordml" xmlns:w16cid="http://schemas.microsoft.com/office/word/2016/wordml/cid" xmlns:w16se="http://schemas.microsoft.com/office/word/2015/wordml/symex" xmlns:wpg="http://schemas.microsoft.com/office/word/2010/wordprocessingGroup" xmlns:wpi="http://schemas.microsoft.com/office/word/2010/wordprocessingInk" xmlns:wne="http://schemas.microsoft.com/office/word/2006/wordml" xmlns:wps="http://schemas.microsoft.com/office/word/2010/wordprocessingShape" mc:Ignorable="w14 w15 w16se w16cid wp14">
   <w:body>
     <w:p>
       <w:pPr>
@@ -136,13 +136,23 @@
         </w:rPr>
         <w:t xml:space="preserve"> </w:t>
       </w:r>
+      <w:proofErr w:type="spellStart"/>
       <w:r>
         <w:rPr>
           <w:rFonts w:asciiTheme="majorHAnsi" w:hAnsiTheme="majorHAnsi" w:cs="Arial"/>
           <w:color w:val="4A4A4A"/>
           <w:highlight w:val="yellow"/>
         </w:rPr>
-        <w:t>ersion control system. Instead of a working copy, each developer gets their own local repository, complete with a full history of commits.</w:t>
+        <w:t>ersion</w:t>
+      </w:r>
+      <w:proofErr w:type="spellEnd"/>
+      <w:r>
+        <w:rPr>
+          <w:rFonts w:asciiTheme="majorHAnsi" w:hAnsiTheme="majorHAnsi" w:cs="Arial"/>
+          <w:color w:val="4A4A4A"/>
+          <w:highlight w:val="yellow"/>
+        </w:rPr>
+        <w:t xml:space="preserve"> control system. Instead of a working copy, each developer gets their own local repository, complete with a full history of commits.</w:t>
       </w:r>
     </w:p>
     <w:p>
@@ -225,12 +235,37 @@
           <w:color w:val="4A4A4A"/>
         </w:rPr>
       </w:pPr>
-      <w:r>
-        <w:rPr>
-          <w:rFonts w:asciiTheme="majorHAnsi" w:hAnsiTheme="majorHAnsi" w:cs="Arial"/>
-          <w:color w:val="4A4A4A"/>
-        </w:rPr>
-        <w:t>Faciliates team collaoration.</w:t>
+      <w:proofErr w:type="spellStart"/>
+      <w:r>
+        <w:rPr>
+          <w:rFonts w:asciiTheme="majorHAnsi" w:hAnsiTheme="majorHAnsi" w:cs="Arial"/>
+          <w:color w:val="4A4A4A"/>
+        </w:rPr>
+        <w:t>Faciliates</w:t>
+      </w:r>
+      <w:proofErr w:type="spellEnd"/>
+      <w:r>
+        <w:rPr>
+          <w:rFonts w:asciiTheme="majorHAnsi" w:hAnsiTheme="majorHAnsi" w:cs="Arial"/>
+          <w:color w:val="4A4A4A"/>
+        </w:rPr>
+        <w:t xml:space="preserve"> team </w:t>
+      </w:r>
+      <w:proofErr w:type="spellStart"/>
+      <w:r>
+        <w:rPr>
+          <w:rFonts w:asciiTheme="majorHAnsi" w:hAnsiTheme="majorHAnsi" w:cs="Arial"/>
+          <w:color w:val="4A4A4A"/>
+        </w:rPr>
+        <w:t>collaoration</w:t>
+      </w:r>
+      <w:proofErr w:type="spellEnd"/>
+      <w:r>
+        <w:rPr>
+          <w:rFonts w:asciiTheme="majorHAnsi" w:hAnsiTheme="majorHAnsi" w:cs="Arial"/>
+          <w:color w:val="4A4A4A"/>
+        </w:rPr>
+        <w:t>.</w:t>
       </w:r>
     </w:p>
     <w:p>
@@ -910,7 +945,7 @@
         </w:rPr>
         <w:lastRenderedPageBreak/>
         <w:drawing>
-          <wp:inline distT="0" distB="0" distL="0" distR="0">
+          <wp:inline distT="0" distB="0" distL="0" distR="0" wp14:anchorId="4BCF36DE" wp14:editId="6778B943">
             <wp:extent cx="5572125" cy="2457450"/>
             <wp:effectExtent l="0" t="0" r="0" b="0"/>
             <wp:docPr id="6" name="Picture 6" descr="Centralized Version Control System Workflow - What Is Git - Edureka"/>
@@ -1204,7 +1239,25 @@
           <w:rFonts w:asciiTheme="majorHAnsi" w:hAnsiTheme="majorHAnsi" w:cs="Arial"/>
           <w:color w:val="4A4A4A"/>
         </w:rPr>
-        <w:t>git init. </w:t>
+        <w:t xml:space="preserve">git </w:t>
+      </w:r>
+      <w:proofErr w:type="spellStart"/>
+      <w:r>
+        <w:rPr>
+          <w:rStyle w:val="Strong"/>
+          <w:rFonts w:asciiTheme="majorHAnsi" w:hAnsiTheme="majorHAnsi" w:cs="Arial"/>
+          <w:color w:val="4A4A4A"/>
+        </w:rPr>
+        <w:t>init.</w:t>
+      </w:r>
+      <w:proofErr w:type="spellEnd"/>
+      <w:r>
+        <w:rPr>
+          <w:rStyle w:val="Strong"/>
+          <w:rFonts w:asciiTheme="majorHAnsi" w:hAnsiTheme="majorHAnsi" w:cs="Arial"/>
+          <w:color w:val="4A4A4A"/>
+        </w:rPr>
+        <w:t> </w:t>
       </w:r>
       <w:r>
         <w:rPr>
@@ -1232,7 +1285,7 @@
         </w:rPr>
         <w:lastRenderedPageBreak/>
         <w:drawing>
-          <wp:inline distT="0" distB="0" distL="0" distR="0">
+          <wp:inline distT="0" distB="0" distL="0" distR="0" wp14:anchorId="1D683EA5" wp14:editId="43380AB8">
             <wp:extent cx="6010275" cy="1599512"/>
             <wp:effectExtent l="19050" t="0" r="9525" b="0"/>
             <wp:docPr id="5" name="Picture 5" descr="Git Initialize - Git Tutorial - Edureka"/>
@@ -1294,8 +1347,18 @@
           <w:rFonts w:asciiTheme="majorHAnsi" w:hAnsiTheme="majorHAnsi" w:cs="Arial"/>
           <w:color w:val="4A4A4A"/>
         </w:rPr>
-        <w:t>git init</w:t>
-      </w:r>
+        <w:t xml:space="preserve">git </w:t>
+      </w:r>
+      <w:proofErr w:type="spellStart"/>
+      <w:r>
+        <w:rPr>
+          <w:rStyle w:val="Strong"/>
+          <w:rFonts w:asciiTheme="majorHAnsi" w:hAnsiTheme="majorHAnsi" w:cs="Arial"/>
+          <w:color w:val="4A4A4A"/>
+        </w:rPr>
+        <w:t>init</w:t>
+      </w:r>
+      <w:proofErr w:type="spellEnd"/>
       <w:r>
         <w:rPr>
           <w:rFonts w:asciiTheme="majorHAnsi" w:hAnsiTheme="majorHAnsi" w:cs="Arial"/>
@@ -1325,8 +1388,18 @@
           <w:rFonts w:asciiTheme="majorHAnsi" w:hAnsiTheme="majorHAnsi" w:cs="Arial"/>
           <w:color w:val="4A4A4A"/>
         </w:rPr>
-        <w:t>git init</w:t>
-      </w:r>
+        <w:t xml:space="preserve">git </w:t>
+      </w:r>
+      <w:proofErr w:type="spellStart"/>
+      <w:r>
+        <w:rPr>
+          <w:rStyle w:val="Strong"/>
+          <w:rFonts w:asciiTheme="majorHAnsi" w:hAnsiTheme="majorHAnsi" w:cs="Arial"/>
+          <w:color w:val="4A4A4A"/>
+        </w:rPr>
+        <w:t>init</w:t>
+      </w:r>
+      <w:proofErr w:type="spellEnd"/>
       <w:r>
         <w:rPr>
           <w:rFonts w:asciiTheme="majorHAnsi" w:hAnsiTheme="majorHAnsi" w:cs="Arial"/>
@@ -1503,7 +1576,7 @@
           <w:color w:val="4A4A4A"/>
         </w:rPr>
         <w:drawing>
-          <wp:inline distT="0" distB="0" distL="0" distR="0">
+          <wp:inline distT="0" distB="0" distL="0" distR="0" wp14:anchorId="58001952" wp14:editId="16D84EE2">
             <wp:extent cx="6200775" cy="1876425"/>
             <wp:effectExtent l="19050" t="0" r="9525" b="0"/>
             <wp:docPr id="3" name="Picture 6" descr="Git Status - Git Tutorial - Edureka"/>
@@ -1825,7 +1898,7 @@
           <w:color w:val="4A4A4A"/>
         </w:rPr>
         <w:drawing>
-          <wp:inline distT="0" distB="0" distL="0" distR="0">
+          <wp:inline distT="0" distB="0" distL="0" distR="0" wp14:anchorId="035703C1" wp14:editId="3C37B9D0">
             <wp:extent cx="6048375" cy="1371600"/>
             <wp:effectExtent l="19050" t="0" r="9525" b="0"/>
             <wp:docPr id="7" name="Picture 7" descr="Git Add All - Git Tutorial - Edureka"/>
@@ -1932,7 +2005,7 @@
           <w:color w:val="4A4A4A"/>
         </w:rPr>
         <w:drawing>
-          <wp:inline distT="0" distB="0" distL="0" distR="0">
+          <wp:inline distT="0" distB="0" distL="0" distR="0" wp14:anchorId="40E02AF7" wp14:editId="72DD2DBA">
             <wp:extent cx="5153025" cy="1485900"/>
             <wp:effectExtent l="19050" t="0" r="9525" b="0"/>
             <wp:docPr id="8" name="Picture 8" descr="Git Commit Workflow - Git Tutorial - Edureka"/>
@@ -2158,7 +2231,7 @@
           <w:color w:val="4A4A4A"/>
         </w:rPr>
         <w:drawing>
-          <wp:inline distT="0" distB="0" distL="0" distR="0">
+          <wp:inline distT="0" distB="0" distL="0" distR="0" wp14:anchorId="2A303D45" wp14:editId="17AB4DEB">
             <wp:extent cx="5962650" cy="1704975"/>
             <wp:effectExtent l="19050" t="0" r="0" b="0"/>
             <wp:docPr id="10" name="Picture 10" descr="Git Commit - Git Tutorial - Edureka"/>
@@ -2424,7 +2497,7 @@
           <w:color w:val="4A4A4A"/>
         </w:rPr>
         <w:drawing>
-          <wp:inline distT="0" distB="0" distL="0" distR="0">
+          <wp:inline distT="0" distB="0" distL="0" distR="0" wp14:anchorId="21D8FFA6" wp14:editId="1CD43D87">
             <wp:extent cx="6057900" cy="1390650"/>
             <wp:effectExtent l="19050" t="0" r="0" b="0"/>
             <wp:docPr id="11" name="Picture 11" descr="Git Commit All - Git Tutorial - Edureka"/>
@@ -2775,7 +2848,7 @@
           <w:szCs w:val="24"/>
         </w:rPr>
         <w:drawing>
-          <wp:inline distT="0" distB="0" distL="0" distR="0">
+          <wp:inline distT="0" distB="0" distL="0" distR="0" wp14:anchorId="15491CB1" wp14:editId="30DE7211">
             <wp:extent cx="6025116" cy="762000"/>
             <wp:effectExtent l="19050" t="0" r="0" b="0"/>
             <wp:docPr id="1" name="Picture 1" descr="Git Add Remote Origin - Git Tutorial 8 - Edureka"/>
@@ -2907,7 +2980,7 @@
           <w:szCs w:val="24"/>
         </w:rPr>
         <w:drawing>
-          <wp:inline distT="0" distB="0" distL="0" distR="0">
+          <wp:inline distT="0" distB="0" distL="0" distR="0" wp14:anchorId="60CABFC1" wp14:editId="5D2B3730">
             <wp:extent cx="6029325" cy="981075"/>
             <wp:effectExtent l="19050" t="0" r="0" b="0"/>
             <wp:docPr id="2" name="Picture 2" descr="Git Pull Origin Master - Git Tutorial - Edureka"/>
@@ -3182,7 +3255,7 @@
           <w:szCs w:val="24"/>
         </w:rPr>
         <w:drawing>
-          <wp:inline distT="0" distB="0" distL="0" distR="0">
+          <wp:inline distT="0" distB="0" distL="0" distR="0" wp14:anchorId="5DF111BD" wp14:editId="04426FAF">
             <wp:extent cx="5943600" cy="2040504"/>
             <wp:effectExtent l="19050" t="0" r="0" b="0"/>
             <wp:docPr id="64" name="Picture 64"/>
@@ -3269,7 +3342,29 @@
           <w:szCs w:val="24"/>
           <w:highlight w:val="yellow"/>
         </w:rPr>
-        <w:t>Git branch is basically and independent line of development, we can take advanges of branching when working on new feature or b</w:t>
+        <w:t xml:space="preserve">Git branch is basically and independent line of development, we can take </w:t>
+      </w:r>
+      <w:proofErr w:type="spellStart"/>
+      <w:r>
+        <w:rPr>
+          <w:rFonts w:asciiTheme="majorHAnsi" w:eastAsia="Times New Roman" w:hAnsiTheme="majorHAnsi" w:cs="Arial"/>
+          <w:color w:val="4A4A4A"/>
+          <w:sz w:val="24"/>
+          <w:szCs w:val="24"/>
+          <w:highlight w:val="yellow"/>
+        </w:rPr>
+        <w:t>advanges</w:t>
+      </w:r>
+      <w:proofErr w:type="spellEnd"/>
+      <w:r>
+        <w:rPr>
+          <w:rFonts w:asciiTheme="majorHAnsi" w:eastAsia="Times New Roman" w:hAnsiTheme="majorHAnsi" w:cs="Arial"/>
+          <w:color w:val="4A4A4A"/>
+          <w:sz w:val="24"/>
+          <w:szCs w:val="24"/>
+          <w:highlight w:val="yellow"/>
+        </w:rPr>
+        <w:t xml:space="preserve"> of branching when working on new feature or b</w:t>
       </w:r>
       <w:r>
         <w:rPr>
@@ -3426,7 +3521,7 @@
           <w:szCs w:val="18"/>
         </w:rPr>
         <w:drawing>
-          <wp:inline distT="0" distB="0" distL="0" distR="0">
+          <wp:inline distT="0" distB="0" distL="0" distR="0" wp14:anchorId="03C32EE5" wp14:editId="71EAC202">
             <wp:extent cx="5943600" cy="2592959"/>
             <wp:effectExtent l="19050" t="0" r="0" b="0"/>
             <wp:docPr id="25" name="Picture 25"/>
@@ -3559,7 +3654,25 @@
           <w:sz w:val="18"/>
           <w:szCs w:val="18"/>
         </w:rPr>
-        <w:t xml:space="preserve">    // push the chages into remote</w:t>
+        <w:t xml:space="preserve">    // push the </w:t>
+      </w:r>
+      <w:proofErr w:type="spellStart"/>
+      <w:r>
+        <w:rPr>
+          <w:rFonts w:asciiTheme="majorHAnsi" w:hAnsiTheme="majorHAnsi" w:cs="Lucida Console"/>
+          <w:sz w:val="18"/>
+          <w:szCs w:val="18"/>
+        </w:rPr>
+        <w:t>chages</w:t>
+      </w:r>
+      <w:proofErr w:type="spellEnd"/>
+      <w:r>
+        <w:rPr>
+          <w:rFonts w:asciiTheme="majorHAnsi" w:hAnsiTheme="majorHAnsi" w:cs="Lucida Console"/>
+          <w:sz w:val="18"/>
+          <w:szCs w:val="18"/>
+        </w:rPr>
+        <w:t xml:space="preserve"> into remote</w:t>
       </w:r>
     </w:p>
     <w:p>
@@ -3595,7 +3708,7 @@
         </w:rPr>
         <w:lastRenderedPageBreak/>
         <w:drawing>
-          <wp:inline distT="0" distB="0" distL="0" distR="0">
+          <wp:inline distT="0" distB="0" distL="0" distR="0" wp14:anchorId="5621B71E" wp14:editId="667AE56B">
             <wp:extent cx="5943600" cy="2588342"/>
             <wp:effectExtent l="19050" t="0" r="0" b="0"/>
             <wp:docPr id="28" name="Picture 28"/>
@@ -3661,7 +3774,7 @@
           <w:szCs w:val="24"/>
         </w:rPr>
         <w:drawing>
-          <wp:inline distT="0" distB="0" distL="0" distR="0">
+          <wp:inline distT="0" distB="0" distL="0" distR="0" wp14:anchorId="13C02CD0" wp14:editId="4E83F377">
             <wp:extent cx="5943600" cy="2247864"/>
             <wp:effectExtent l="19050" t="0" r="0" b="0"/>
             <wp:docPr id="37" name="Picture 37"/>
@@ -3793,8 +3906,18 @@
           <w:sz w:val="18"/>
           <w:szCs w:val="18"/>
         </w:rPr>
-        <w:t>ls -ltr</w:t>
-      </w:r>
+        <w:t>ls -</w:t>
+      </w:r>
+      <w:proofErr w:type="spellStart"/>
+      <w:r>
+        <w:rPr>
+          <w:rFonts w:asciiTheme="majorHAnsi" w:hAnsiTheme="majorHAnsi" w:cs="Lucida Console"/>
+          <w:sz w:val="18"/>
+          <w:szCs w:val="18"/>
+        </w:rPr>
+        <w:t>ltr</w:t>
+      </w:r>
+      <w:proofErr w:type="spellEnd"/>
     </w:p>
     <w:p>
       <w:pPr>
@@ -3814,7 +3937,7 @@
           <w:szCs w:val="18"/>
         </w:rPr>
         <w:drawing>
-          <wp:inline distT="0" distB="0" distL="0" distR="0">
+          <wp:inline distT="0" distB="0" distL="0" distR="0" wp14:anchorId="371FF625" wp14:editId="6032C214">
             <wp:extent cx="5943600" cy="1194381"/>
             <wp:effectExtent l="19050" t="0" r="0" b="0"/>
             <wp:docPr id="4" name="Picture 40"/>
@@ -3907,7 +4030,7 @@
         </w:rPr>
         <w:lastRenderedPageBreak/>
         <w:drawing>
-          <wp:inline distT="0" distB="0" distL="0" distR="0">
+          <wp:inline distT="0" distB="0" distL="0" distR="0" wp14:anchorId="164C74E6" wp14:editId="0E2D6A28">
             <wp:extent cx="5943600" cy="1586829"/>
             <wp:effectExtent l="19050" t="0" r="0" b="0"/>
             <wp:docPr id="43" name="Picture 43"/>
@@ -3996,7 +4119,7 @@
           <w:szCs w:val="24"/>
         </w:rPr>
         <w:drawing>
-          <wp:inline distT="0" distB="0" distL="0" distR="0">
+          <wp:inline distT="0" distB="0" distL="0" distR="0" wp14:anchorId="7F4E48C2" wp14:editId="794A3E92">
             <wp:extent cx="5943600" cy="1213556"/>
             <wp:effectExtent l="19050" t="0" r="0" b="0"/>
             <wp:docPr id="46" name="Picture 46"/>
@@ -4094,7 +4217,7 @@
           <w:szCs w:val="24"/>
         </w:rPr>
         <w:drawing>
-          <wp:inline distT="0" distB="0" distL="0" distR="0">
+          <wp:inline distT="0" distB="0" distL="0" distR="0" wp14:anchorId="304F703C" wp14:editId="729177C0">
             <wp:extent cx="5943600" cy="1714337"/>
             <wp:effectExtent l="19050" t="0" r="0" b="0"/>
             <wp:docPr id="49" name="Picture 49"/>
@@ -4177,8 +4300,18 @@
           <w:sz w:val="18"/>
           <w:szCs w:val="18"/>
         </w:rPr>
-        <w:t>Create one branch on github</w:t>
-      </w:r>
+        <w:t xml:space="preserve">Create one branch on </w:t>
+      </w:r>
+      <w:proofErr w:type="spellStart"/>
+      <w:r>
+        <w:rPr>
+          <w:rFonts w:asciiTheme="majorHAnsi" w:hAnsiTheme="majorHAnsi" w:cs="Lucida Console"/>
+          <w:sz w:val="18"/>
+          <w:szCs w:val="18"/>
+        </w:rPr>
+        <w:t>github</w:t>
+      </w:r>
+      <w:proofErr w:type="spellEnd"/>
     </w:p>
     <w:p>
       <w:pPr>
@@ -4251,8 +4384,18 @@
           <w:sz w:val="18"/>
           <w:szCs w:val="18"/>
         </w:rPr>
-        <w:t>git checkout newbranch</w:t>
-      </w:r>
+        <w:t xml:space="preserve">git checkout </w:t>
+      </w:r>
+      <w:proofErr w:type="spellStart"/>
+      <w:r>
+        <w:rPr>
+          <w:rFonts w:asciiTheme="majorHAnsi" w:hAnsiTheme="majorHAnsi" w:cs="Lucida Console"/>
+          <w:sz w:val="18"/>
+          <w:szCs w:val="18"/>
+        </w:rPr>
+        <w:t>newbranch</w:t>
+      </w:r>
+      <w:proofErr w:type="spellEnd"/>
     </w:p>
     <w:p>
       <w:pPr>
@@ -4277,7 +4420,7 @@
         </w:rPr>
         <w:lastRenderedPageBreak/>
         <w:drawing>
-          <wp:inline distT="0" distB="0" distL="0" distR="0">
+          <wp:inline distT="0" distB="0" distL="0" distR="0" wp14:anchorId="51ABE54E" wp14:editId="4A88B22F">
             <wp:extent cx="5943600" cy="1823542"/>
             <wp:effectExtent l="19050" t="0" r="0" b="0"/>
             <wp:docPr id="55" name="Picture 55"/>
@@ -4345,7 +4488,7 @@
           <w:szCs w:val="24"/>
         </w:rPr>
         <w:drawing>
-          <wp:inline distT="0" distB="0" distL="0" distR="0">
+          <wp:inline distT="0" distB="0" distL="0" distR="0" wp14:anchorId="79288E89" wp14:editId="23F11954">
             <wp:extent cx="5943600" cy="2338146"/>
             <wp:effectExtent l="19050" t="0" r="0" b="0"/>
             <wp:docPr id="61" name="Picture 61"/>
@@ -4413,7 +4556,7 @@
           <w:szCs w:val="24"/>
         </w:rPr>
         <w:drawing>
-          <wp:inline distT="0" distB="0" distL="0" distR="0">
+          <wp:inline distT="0" distB="0" distL="0" distR="0" wp14:anchorId="73657338" wp14:editId="16022508">
             <wp:extent cx="5943600" cy="1584648"/>
             <wp:effectExtent l="19050" t="0" r="0" b="0"/>
             <wp:docPr id="58" name="Picture 58"/>
@@ -4528,7 +4671,7 @@
         </w:rPr>
         <w:lastRenderedPageBreak/>
         <w:drawing>
-          <wp:inline distT="0" distB="0" distL="0" distR="0">
+          <wp:inline distT="0" distB="0" distL="0" distR="0" wp14:anchorId="6B5356C8" wp14:editId="77351D4E">
             <wp:extent cx="6031893" cy="1868556"/>
             <wp:effectExtent l="19050" t="0" r="6957" b="0"/>
             <wp:docPr id="67" name="Picture 67"/>
@@ -4884,25 +5027,43 @@
           <w:sz w:val="18"/>
           <w:szCs w:val="18"/>
         </w:rPr>
-        <w:t>git tag -a v1.0 -m "this release for latest chages"</w:t>
-      </w:r>
-    </w:p>
-    <w:p>
-      <w:pPr>
-        <w:spacing w:before="100" w:beforeAutospacing="1" w:after="100" w:afterAutospacing="1" w:line="240" w:lineRule="auto"/>
-        <w:jc w:val="both"/>
+        <w:t xml:space="preserve">git tag -a v1.0 -m "this release for latest </w:t>
+      </w:r>
+      <w:proofErr w:type="spellStart"/>
+      <w:r>
         <w:rPr>
           <w:rFonts w:asciiTheme="majorHAnsi" w:hAnsiTheme="majorHAnsi" w:cs="Lucida Console"/>
           <w:sz w:val="18"/>
           <w:szCs w:val="18"/>
         </w:rPr>
-      </w:pPr>
+        <w:t>chages</w:t>
+      </w:r>
+      <w:proofErr w:type="spellEnd"/>
       <w:r>
         <w:rPr>
           <w:rFonts w:asciiTheme="majorHAnsi" w:hAnsiTheme="majorHAnsi" w:cs="Lucida Console"/>
           <w:sz w:val="18"/>
           <w:szCs w:val="18"/>
         </w:rPr>
+        <w:t>"</w:t>
+      </w:r>
+    </w:p>
+    <w:p>
+      <w:pPr>
+        <w:spacing w:before="100" w:beforeAutospacing="1" w:after="100" w:afterAutospacing="1" w:line="240" w:lineRule="auto"/>
+        <w:jc w:val="both"/>
+        <w:rPr>
+          <w:rFonts w:asciiTheme="majorHAnsi" w:hAnsiTheme="majorHAnsi" w:cs="Lucida Console"/>
+          <w:sz w:val="18"/>
+          <w:szCs w:val="18"/>
+        </w:rPr>
+      </w:pPr>
+      <w:r>
+        <w:rPr>
+          <w:rFonts w:asciiTheme="majorHAnsi" w:hAnsiTheme="majorHAnsi" w:cs="Lucida Console"/>
+          <w:sz w:val="18"/>
+          <w:szCs w:val="18"/>
+        </w:rPr>
         <w:t>git tag</w:t>
       </w:r>
     </w:p>
@@ -4924,7 +5085,7 @@
           <w:shd w:val="clear" w:color="auto" w:fill="FFFFFF"/>
         </w:rPr>
         <w:drawing>
-          <wp:inline distT="0" distB="0" distL="0" distR="0">
+          <wp:inline distT="0" distB="0" distL="0" distR="0" wp14:anchorId="4BB233D8" wp14:editId="0E7BBEB6">
             <wp:extent cx="5943600" cy="1214393"/>
             <wp:effectExtent l="19050" t="0" r="0" b="0"/>
             <wp:docPr id="70" name="Picture 70"/>
@@ -5016,7 +5177,7 @@
           <w:shd w:val="clear" w:color="auto" w:fill="FFFFFF"/>
         </w:rPr>
         <w:drawing>
-          <wp:inline distT="0" distB="0" distL="0" distR="0">
+          <wp:inline distT="0" distB="0" distL="0" distR="0" wp14:anchorId="3C500C68" wp14:editId="65F8C5C6">
             <wp:extent cx="5943600" cy="2058466"/>
             <wp:effectExtent l="19050" t="0" r="0" b="0"/>
             <wp:docPr id="82" name="Picture 82"/>
@@ -5173,7 +5334,7 @@
           <w:shd w:val="clear" w:color="auto" w:fill="FFFFFF"/>
         </w:rPr>
         <w:drawing>
-          <wp:inline distT="0" distB="0" distL="0" distR="0">
+          <wp:inline distT="0" distB="0" distL="0" distR="0" wp14:anchorId="13C82E86" wp14:editId="01AD8C3F">
             <wp:extent cx="5943600" cy="1058289"/>
             <wp:effectExtent l="19050" t="0" r="0" b="0"/>
             <wp:docPr id="85" name="Picture 85"/>
@@ -5277,7 +5438,7 @@
           <w:shd w:val="clear" w:color="auto" w:fill="FFFFFF"/>
         </w:rPr>
         <w:drawing>
-          <wp:inline distT="0" distB="0" distL="0" distR="0">
+          <wp:inline distT="0" distB="0" distL="0" distR="0" wp14:anchorId="79E9FDE3" wp14:editId="20BDE5BB">
             <wp:extent cx="5943600" cy="1126402"/>
             <wp:effectExtent l="19050" t="0" r="0" b="0"/>
             <wp:docPr id="88" name="Picture 88"/>
@@ -5422,7 +5583,7 @@
           <w:szCs w:val="18"/>
         </w:rPr>
         <w:drawing>
-          <wp:inline distT="0" distB="0" distL="0" distR="0">
+          <wp:inline distT="0" distB="0" distL="0" distR="0" wp14:anchorId="3022EF81" wp14:editId="474B0706">
             <wp:extent cx="5943600" cy="796628"/>
             <wp:effectExtent l="19050" t="0" r="0" b="0"/>
             <wp:docPr id="94" name="Picture 94"/>
@@ -5519,7 +5680,7 @@
           <w:shd w:val="clear" w:color="auto" w:fill="FFFFFF"/>
         </w:rPr>
         <w:drawing>
-          <wp:inline distT="0" distB="0" distL="0" distR="0">
+          <wp:inline distT="0" distB="0" distL="0" distR="0" wp14:anchorId="24593EE2" wp14:editId="0ECE2571">
             <wp:extent cx="5943600" cy="1787187"/>
             <wp:effectExtent l="19050" t="0" r="0" b="0"/>
             <wp:docPr id="91" name="Picture 91"/>
@@ -5664,7 +5825,7 @@
           <w:shd w:val="clear" w:color="auto" w:fill="FFFFFF"/>
         </w:rPr>
         <w:drawing>
-          <wp:inline distT="0" distB="0" distL="0" distR="0">
+          <wp:inline distT="0" distB="0" distL="0" distR="0" wp14:anchorId="157F2284" wp14:editId="495BD9D9">
             <wp:extent cx="5943600" cy="1408839"/>
             <wp:effectExtent l="19050" t="0" r="0" b="0"/>
             <wp:docPr id="97" name="Picture 97"/>
@@ -5739,7 +5900,7 @@
           <w:shd w:val="clear" w:color="auto" w:fill="FFFFFF"/>
         </w:rPr>
         <w:drawing>
-          <wp:inline distT="0" distB="0" distL="0" distR="0">
+          <wp:inline distT="0" distB="0" distL="0" distR="0" wp14:anchorId="63C14700" wp14:editId="08CDBDCB">
             <wp:extent cx="5943600" cy="2525478"/>
             <wp:effectExtent l="19050" t="0" r="0" b="0"/>
             <wp:docPr id="100" name="Picture 100"/>
@@ -5886,7 +6047,7 @@
         </w:rPr>
         <w:lastRenderedPageBreak/>
         <w:drawing>
-          <wp:inline distT="0" distB="0" distL="0" distR="0">
+          <wp:inline distT="0" distB="0" distL="0" distR="0" wp14:anchorId="57F6D2B6" wp14:editId="32FE7246">
             <wp:extent cx="5943600" cy="1163071"/>
             <wp:effectExtent l="19050" t="0" r="0" b="0"/>
             <wp:docPr id="106" name="Picture 106"/>
@@ -6028,7 +6189,7 @@
           <w:shd w:val="clear" w:color="auto" w:fill="FFFFFF"/>
         </w:rPr>
         <w:drawing>
-          <wp:inline distT="0" distB="0" distL="0" distR="0">
+          <wp:inline distT="0" distB="0" distL="0" distR="0" wp14:anchorId="6672BF52" wp14:editId="5B228919">
             <wp:extent cx="5943600" cy="505789"/>
             <wp:effectExtent l="19050" t="0" r="0" b="0"/>
             <wp:docPr id="109" name="Picture 109"/>
@@ -6154,7 +6315,7 @@
           <w:shd w:val="clear" w:color="auto" w:fill="FFFFFF"/>
         </w:rPr>
         <w:drawing>
-          <wp:inline distT="0" distB="0" distL="0" distR="0">
+          <wp:inline distT="0" distB="0" distL="0" distR="0" wp14:anchorId="56F27BE4" wp14:editId="2F87C4AD">
             <wp:extent cx="5943600" cy="913646"/>
             <wp:effectExtent l="19050" t="0" r="0" b="0"/>
             <wp:docPr id="112" name="Picture 112"/>
@@ -6332,7 +6493,7 @@
           <w:shd w:val="clear" w:color="auto" w:fill="FFFFFF"/>
         </w:rPr>
         <w:drawing>
-          <wp:inline distT="0" distB="0" distL="0" distR="0">
+          <wp:inline distT="0" distB="0" distL="0" distR="0" wp14:anchorId="0690FB71" wp14:editId="030AC252">
             <wp:extent cx="5943600" cy="1630198"/>
             <wp:effectExtent l="19050" t="0" r="0" b="0"/>
             <wp:docPr id="118" name="Picture 118"/>
@@ -6483,7 +6644,7 @@
           <w:shd w:val="clear" w:color="auto" w:fill="FFFFFF"/>
         </w:rPr>
         <w:drawing>
-          <wp:inline distT="0" distB="0" distL="0" distR="0">
+          <wp:inline distT="0" distB="0" distL="0" distR="0" wp14:anchorId="4ECD73F8" wp14:editId="3AE6C311">
             <wp:extent cx="5943600" cy="747993"/>
             <wp:effectExtent l="19050" t="0" r="0" b="0"/>
             <wp:docPr id="121" name="Picture 121"/>
@@ -6561,7 +6722,7 @@
           <w:shd w:val="clear" w:color="auto" w:fill="FFFFFF"/>
         </w:rPr>
         <w:drawing>
-          <wp:inline distT="0" distB="0" distL="0" distR="0">
+          <wp:inline distT="0" distB="0" distL="0" distR="0" wp14:anchorId="41D64914" wp14:editId="54BE5F4D">
             <wp:extent cx="5944428" cy="930303"/>
             <wp:effectExtent l="19050" t="0" r="0" b="0"/>
             <wp:docPr id="124" name="Picture 124"/>
@@ -6854,7 +7015,7 @@
           <w:szCs w:val="20"/>
         </w:rPr>
         <w:drawing>
-          <wp:inline distT="0" distB="0" distL="0" distR="0">
+          <wp:inline distT="0" distB="0" distL="0" distR="0" wp14:anchorId="265B016A" wp14:editId="0C51FD54">
             <wp:extent cx="6408751" cy="1339671"/>
             <wp:effectExtent l="19050" t="0" r="0" b="0"/>
             <wp:docPr id="9" name="Picture 1" descr="Git Status - Git Tutorial - Edureka"/>
@@ -7075,7 +7236,7 @@
         </w:rPr>
         <w:lastRenderedPageBreak/>
         <w:drawing>
-          <wp:inline distT="0" distB="0" distL="0" distR="0">
+          <wp:inline distT="0" distB="0" distL="0" distR="0" wp14:anchorId="40702D5F" wp14:editId="2A8975A5">
             <wp:extent cx="5943600" cy="2319422"/>
             <wp:effectExtent l="19050" t="0" r="0" b="0"/>
             <wp:docPr id="14" name="Picture 8"/>
@@ -7215,7 +7376,7 @@
           <w:szCs w:val="20"/>
         </w:rPr>
         <w:drawing>
-          <wp:inline distT="0" distB="0" distL="0" distR="0">
+          <wp:inline distT="0" distB="0" distL="0" distR="0" wp14:anchorId="76731680" wp14:editId="38332B5B">
             <wp:extent cx="5943600" cy="1749719"/>
             <wp:effectExtent l="19050" t="0" r="0" b="0"/>
             <wp:docPr id="13" name="Picture 5"/>
@@ -7847,8 +8008,18 @@
           <w:color w:val="222635"/>
           <w:shd w:val="clear" w:color="auto" w:fill="FFFFFF"/>
         </w:rPr>
-        <w:t xml:space="preserve"> before commitng</w:t>
-      </w:r>
+        <w:t xml:space="preserve"> before </w:t>
+      </w:r>
+      <w:proofErr w:type="spellStart"/>
+      <w:r>
+        <w:rPr>
+          <w:rFonts w:asciiTheme="majorHAnsi" w:hAnsiTheme="majorHAnsi"/>
+          <w:color w:val="222635"/>
+          <w:shd w:val="clear" w:color="auto" w:fill="FFFFFF"/>
+        </w:rPr>
+        <w:t>commitng</w:t>
+      </w:r>
+      <w:proofErr w:type="spellEnd"/>
     </w:p>
     <w:p>
       <w:pPr>
@@ -8017,7 +8188,7 @@
           <w:shd w:val="clear" w:color="auto" w:fill="FFFFFF"/>
         </w:rPr>
         <w:drawing>
-          <wp:inline distT="0" distB="0" distL="0" distR="0">
+          <wp:inline distT="0" distB="0" distL="0" distR="0" wp14:anchorId="1E130978" wp14:editId="5B5EF80A">
             <wp:extent cx="5943600" cy="2104314"/>
             <wp:effectExtent l="19050" t="0" r="0" b="0"/>
             <wp:docPr id="12" name="Picture 1"/>
@@ -8129,7 +8300,7 @@
         </w:rPr>
         <w:lastRenderedPageBreak/>
         <w:drawing>
-          <wp:inline distT="0" distB="0" distL="0" distR="0">
+          <wp:inline distT="0" distB="0" distL="0" distR="0" wp14:anchorId="655E815B" wp14:editId="75956535">
             <wp:extent cx="5938459" cy="1670050"/>
             <wp:effectExtent l="19050" t="0" r="5141" b="0"/>
             <wp:docPr id="19" name="Picture 19"/>
@@ -8423,7 +8594,7 @@
           <w:shd w:val="clear" w:color="auto" w:fill="FFFFFF"/>
         </w:rPr>
         <w:drawing>
-          <wp:inline distT="0" distB="0" distL="0" distR="0">
+          <wp:inline distT="0" distB="0" distL="0" distR="0" wp14:anchorId="7F58AAB2" wp14:editId="07996607">
             <wp:extent cx="5943600" cy="1906051"/>
             <wp:effectExtent l="19050" t="0" r="0" b="0"/>
             <wp:docPr id="22" name="Picture 22"/>
@@ -8598,7 +8769,7 @@
           <w:shd w:val="clear" w:color="auto" w:fill="FFFFFF"/>
         </w:rPr>
         <w:drawing>
-          <wp:inline distT="0" distB="0" distL="0" distR="0">
+          <wp:inline distT="0" distB="0" distL="0" distR="0" wp14:anchorId="22EBDBA8" wp14:editId="4D568FF3">
             <wp:extent cx="5943600" cy="1243772"/>
             <wp:effectExtent l="19050" t="0" r="0" b="0"/>
             <wp:docPr id="18" name="Picture 25"/>
@@ -8740,7 +8911,7 @@
         </w:rPr>
         <w:lastRenderedPageBreak/>
         <w:drawing>
-          <wp:inline distT="0" distB="0" distL="0" distR="0">
+          <wp:inline distT="0" distB="0" distL="0" distR="0" wp14:anchorId="0CDD47E7" wp14:editId="201C2E9B">
             <wp:extent cx="5943600" cy="901471"/>
             <wp:effectExtent l="19050" t="0" r="0" b="0"/>
             <wp:docPr id="20" name="Picture 28"/>
@@ -8894,7 +9065,7 @@
           <w:shd w:val="clear" w:color="auto" w:fill="FFFFFF"/>
         </w:rPr>
         <w:drawing>
-          <wp:inline distT="0" distB="0" distL="0" distR="0">
+          <wp:inline distT="0" distB="0" distL="0" distR="0" wp14:anchorId="7434A0EF" wp14:editId="220EEC9C">
             <wp:extent cx="5943600" cy="2791326"/>
             <wp:effectExtent l="19050" t="0" r="0" b="0"/>
             <wp:docPr id="31" name="Picture 31"/>
@@ -9046,7 +9217,7 @@
         </w:rPr>
         <w:lastRenderedPageBreak/>
         <w:drawing>
-          <wp:inline distT="0" distB="0" distL="0" distR="0">
+          <wp:inline distT="0" distB="0" distL="0" distR="0" wp14:anchorId="3197D2D9" wp14:editId="28808ED3">
             <wp:extent cx="5943600" cy="2651835"/>
             <wp:effectExtent l="19050" t="0" r="0" b="0"/>
             <wp:docPr id="34" name="Picture 34"/>
@@ -9197,7 +9368,7 @@
           <w:shd w:val="clear" w:color="auto" w:fill="FFFFFF"/>
         </w:rPr>
         <w:drawing>
-          <wp:inline distT="0" distB="0" distL="0" distR="0">
+          <wp:inline distT="0" distB="0" distL="0" distR="0" wp14:anchorId="66F3ECC6" wp14:editId="36CF43A5">
             <wp:extent cx="5943600" cy="984967"/>
             <wp:effectExtent l="19050" t="0" r="0" b="0"/>
             <wp:docPr id="21" name="Picture 37"/>
@@ -9619,7 +9790,7 @@
         </w:rPr>
         <w:lastRenderedPageBreak/>
         <w:drawing>
-          <wp:inline distT="0" distB="0" distL="0" distR="0">
+          <wp:inline distT="0" distB="0" distL="0" distR="0" wp14:anchorId="4862D101" wp14:editId="11F8F8D2">
             <wp:extent cx="5943600" cy="2532070"/>
             <wp:effectExtent l="19050" t="0" r="0" b="0"/>
             <wp:docPr id="40" name="Picture 40"/>
@@ -9784,7 +9955,7 @@
           <w:shd w:val="clear" w:color="auto" w:fill="FFFFFF"/>
         </w:rPr>
         <w:drawing>
-          <wp:inline distT="0" distB="0" distL="0" distR="0">
+          <wp:inline distT="0" distB="0" distL="0" distR="0" wp14:anchorId="176E4185" wp14:editId="7BD44BC0">
             <wp:extent cx="5943600" cy="847710"/>
             <wp:effectExtent l="19050" t="0" r="0" b="0"/>
             <wp:docPr id="23" name="Picture 43"/>
@@ -9862,7 +10033,7 @@
           <w:shd w:val="clear" w:color="auto" w:fill="FFFFFF"/>
         </w:rPr>
         <w:drawing>
-          <wp:inline distT="0" distB="0" distL="0" distR="0">
+          <wp:inline distT="0" distB="0" distL="0" distR="0" wp14:anchorId="1A6B0D0C" wp14:editId="17E0486C">
             <wp:extent cx="5943600" cy="2702519"/>
             <wp:effectExtent l="19050" t="0" r="0" b="0"/>
             <wp:docPr id="24" name="Picture 46"/>
@@ -9973,7 +10144,7 @@
           <w:shd w:val="clear" w:color="auto" w:fill="FFFFFF"/>
         </w:rPr>
         <w:drawing>
-          <wp:inline distT="0" distB="0" distL="0" distR="0">
+          <wp:inline distT="0" distB="0" distL="0" distR="0" wp14:anchorId="12472084" wp14:editId="4DB73428">
             <wp:extent cx="5943600" cy="414558"/>
             <wp:effectExtent l="19050" t="0" r="0" b="0"/>
             <wp:docPr id="26" name="Picture 49"/>
@@ -10207,7 +10378,7 @@
           <w:shd w:val="clear" w:color="auto" w:fill="FFFFFF"/>
         </w:rPr>
         <w:drawing>
-          <wp:inline distT="0" distB="0" distL="0" distR="0">
+          <wp:inline distT="0" distB="0" distL="0" distR="0" wp14:anchorId="0858B1F5" wp14:editId="4DAFCC29">
             <wp:extent cx="6029224" cy="2743200"/>
             <wp:effectExtent l="19050" t="0" r="0" b="0"/>
             <wp:docPr id="27" name="Picture 55"/>
@@ -10285,7 +10456,7 @@
           <w:shd w:val="clear" w:color="auto" w:fill="FFFFFF"/>
         </w:rPr>
         <w:drawing>
-          <wp:inline distT="0" distB="0" distL="0" distR="0">
+          <wp:inline distT="0" distB="0" distL="0" distR="0" wp14:anchorId="6C3817A9" wp14:editId="3EF09545">
             <wp:extent cx="5943600" cy="2887168"/>
             <wp:effectExtent l="19050" t="0" r="0" b="0"/>
             <wp:docPr id="29" name="Picture 58"/>
@@ -10428,7 +10599,7 @@
         </w:rPr>
         <w:lastRenderedPageBreak/>
         <w:drawing>
-          <wp:inline distT="0" distB="0" distL="0" distR="0">
+          <wp:inline distT="0" distB="0" distL="0" distR="0" wp14:anchorId="2E9B610B" wp14:editId="19E6A8D5">
             <wp:extent cx="5943600" cy="1430330"/>
             <wp:effectExtent l="19050" t="0" r="0" b="0"/>
             <wp:docPr id="30" name="Picture 61"/>
@@ -10506,7 +10677,7 @@
           <w:shd w:val="clear" w:color="auto" w:fill="FFFFFF"/>
         </w:rPr>
         <w:drawing>
-          <wp:inline distT="0" distB="0" distL="0" distR="0">
+          <wp:inline distT="0" distB="0" distL="0" distR="0" wp14:anchorId="40E7B1F2" wp14:editId="13A25E18">
             <wp:extent cx="5943600" cy="2887030"/>
             <wp:effectExtent l="19050" t="0" r="0" b="0"/>
             <wp:docPr id="32" name="Picture 64"/>
@@ -10566,15 +10737,343 @@
     </w:p>
     <w:p>
       <w:pPr>
-        <w:spacing w:after="0" w:line="240" w:lineRule="auto"/>
-        <w:jc w:val="both"/>
-        <w:rPr>
-          <w:rFonts w:asciiTheme="majorHAnsi" w:hAnsiTheme="majorHAnsi"/>
-          <w:b/>
-          <w:color w:val="222635"/>
-          <w:shd w:val="clear" w:color="auto" w:fill="FFFFFF"/>
-        </w:rPr>
-      </w:pPr>
+        <w:shd w:val="clear" w:color="auto" w:fill="FFFFFF"/>
+        <w:spacing w:after="0" w:line="240" w:lineRule="auto"/>
+        <w:textAlignment w:val="baseline"/>
+        <w:rPr>
+          <w:rFonts w:ascii="Tahoma" w:eastAsia="Times New Roman" w:hAnsi="Tahoma" w:cs="Tahoma"/>
+          <w:color w:val="333333"/>
+          <w:sz w:val="23"/>
+          <w:szCs w:val="23"/>
+        </w:rPr>
+      </w:pPr>
+    </w:p>
+    <w:p>
+      <w:pPr>
+        <w:shd w:val="clear" w:color="auto" w:fill="FFFFFF"/>
+        <w:spacing w:after="0" w:line="240" w:lineRule="auto"/>
+        <w:textAlignment w:val="baseline"/>
+        <w:rPr>
+          <w:rFonts w:eastAsia="Times New Roman" w:cstheme="minorHAnsi"/>
+          <w:color w:val="333333"/>
+          <w:sz w:val="23"/>
+          <w:szCs w:val="23"/>
+        </w:rPr>
+      </w:pPr>
+      <w:r>
+        <w:rPr>
+          <w:rFonts w:eastAsia="Times New Roman" w:cstheme="minorHAnsi"/>
+          <w:color w:val="333333"/>
+          <w:sz w:val="23"/>
+          <w:szCs w:val="23"/>
+        </w:rPr>
+        <w:t>A </w:t>
+      </w:r>
+      <w:r>
+        <w:rPr>
+          <w:rFonts w:eastAsia="Times New Roman" w:cstheme="minorHAnsi"/>
+          <w:color w:val="666666"/>
+          <w:sz w:val="17"/>
+          <w:szCs w:val="17"/>
+          <w:bdr w:val="single" w:sz="6" w:space="2" w:color="E1E1E1" w:frame="1"/>
+        </w:rPr>
+        <w:t>git pull</w:t>
+      </w:r>
+      <w:r>
+        <w:rPr>
+          <w:rFonts w:eastAsia="Times New Roman" w:cstheme="minorHAnsi"/>
+          <w:color w:val="333333"/>
+          <w:sz w:val="23"/>
+          <w:szCs w:val="23"/>
+        </w:rPr>
+        <w:t> is what you would do to bring a local branch up-to-date with its remote version, while also updating your other remote-tracking branches.</w:t>
+      </w:r>
+    </w:p>
+    <w:p>
+      <w:pPr>
+        <w:shd w:val="clear" w:color="auto" w:fill="FFFFFF"/>
+        <w:spacing w:after="0" w:line="240" w:lineRule="auto"/>
+        <w:textAlignment w:val="baseline"/>
+        <w:rPr>
+          <w:rFonts w:eastAsia="Times New Roman" w:cstheme="minorHAnsi"/>
+          <w:color w:val="333333"/>
+          <w:sz w:val="23"/>
+          <w:szCs w:val="23"/>
+        </w:rPr>
+      </w:pPr>
+      <w:r>
+        <w:rPr>
+          <w:rFonts w:eastAsia="Times New Roman" w:cstheme="minorHAnsi"/>
+          <w:color w:val="666666"/>
+          <w:sz w:val="17"/>
+          <w:szCs w:val="17"/>
+          <w:bdr w:val="single" w:sz="6" w:space="2" w:color="E1E1E1" w:frame="1"/>
+        </w:rPr>
+        <w:t>git pull = git fetch + git merge.</w:t>
+      </w:r>
+    </w:p>
+    <w:p>
+      <w:pPr>
+        <w:spacing w:after="0" w:line="240" w:lineRule="auto"/>
+        <w:jc w:val="both"/>
+        <w:rPr>
+          <w:rFonts w:cstheme="minorHAnsi"/>
+          <w:color w:val="222635"/>
+          <w:shd w:val="clear" w:color="auto" w:fill="FFFFFF"/>
+        </w:rPr>
+      </w:pPr>
+    </w:p>
+    <w:p>
+      <w:pPr>
+        <w:spacing w:after="0" w:line="240" w:lineRule="auto"/>
+        <w:jc w:val="both"/>
+        <w:rPr>
+          <w:rFonts w:cstheme="minorHAnsi"/>
+          <w:color w:val="222635"/>
+          <w:shd w:val="clear" w:color="auto" w:fill="FFFFFF"/>
+        </w:rPr>
+      </w:pPr>
+      <w:r>
+        <w:rPr>
+          <w:rFonts w:cstheme="minorHAnsi"/>
+          <w:color w:val="222635"/>
+          <w:shd w:val="clear" w:color="auto" w:fill="FFFFFF"/>
+        </w:rPr>
+        <w:t xml:space="preserve">Git pull command </w:t>
+      </w:r>
+    </w:p>
+    <w:p>
+      <w:pPr>
+        <w:spacing w:after="0" w:line="240" w:lineRule="auto"/>
+        <w:jc w:val="both"/>
+        <w:rPr>
+          <w:rFonts w:cstheme="minorHAnsi"/>
+          <w:color w:val="222635"/>
+          <w:shd w:val="clear" w:color="auto" w:fill="FFFFFF"/>
+        </w:rPr>
+      </w:pPr>
+      <w:r>
+        <w:rPr>
+          <w:rFonts w:cstheme="minorHAnsi"/>
+          <w:color w:val="222635"/>
+          <w:shd w:val="clear" w:color="auto" w:fill="FFFFFF"/>
+        </w:rPr>
+        <w:t xml:space="preserve">Git pull </w:t>
+      </w:r>
+      <w:r>
+        <w:rPr>
+          <w:rFonts w:cstheme="minorHAnsi"/>
+          <w:color w:val="222635"/>
+          <w:shd w:val="clear" w:color="auto" w:fill="FFFFFF"/>
+        </w:rPr>
+        <w:t xml:space="preserve">basically </w:t>
+      </w:r>
+      <w:r>
+        <w:rPr>
+          <w:rFonts w:cstheme="minorHAnsi"/>
+          <w:color w:val="222635"/>
+          <w:shd w:val="clear" w:color="auto" w:fill="FFFFFF"/>
+        </w:rPr>
+        <w:t>equal to</w:t>
+      </w:r>
+      <w:r>
+        <w:rPr>
+          <w:rFonts w:cstheme="minorHAnsi"/>
+          <w:color w:val="222635"/>
+          <w:shd w:val="clear" w:color="auto" w:fill="FFFFFF"/>
+        </w:rPr>
+        <w:t xml:space="preserve"> git</w:t>
+      </w:r>
+      <w:r>
+        <w:rPr>
+          <w:rFonts w:cstheme="minorHAnsi"/>
+          <w:color w:val="222635"/>
+          <w:shd w:val="clear" w:color="auto" w:fill="FFFFFF"/>
+        </w:rPr>
+        <w:t xml:space="preserve"> fetch and git merge command. </w:t>
+      </w:r>
+    </w:p>
+    <w:p>
+      <w:pPr>
+        <w:spacing w:after="0" w:line="240" w:lineRule="auto"/>
+        <w:jc w:val="both"/>
+        <w:rPr>
+          <w:rFonts w:cstheme="minorHAnsi"/>
+          <w:color w:val="222635"/>
+          <w:shd w:val="clear" w:color="auto" w:fill="FFFFFF"/>
+        </w:rPr>
+      </w:pPr>
+      <w:r>
+        <w:rPr>
+          <w:rFonts w:cstheme="minorHAnsi"/>
+          <w:color w:val="222635"/>
+          <w:shd w:val="clear" w:color="auto" w:fill="FFFFFF"/>
+        </w:rPr>
+        <w:t>When git pull command executed actually two commands are executed</w:t>
+      </w:r>
+    </w:p>
+    <w:p>
+      <w:pPr>
+        <w:spacing w:after="0" w:line="240" w:lineRule="auto"/>
+        <w:jc w:val="both"/>
+        <w:rPr>
+          <w:rFonts w:cstheme="minorHAnsi"/>
+          <w:color w:val="222635"/>
+          <w:shd w:val="clear" w:color="auto" w:fill="FFFFFF"/>
+        </w:rPr>
+      </w:pPr>
+    </w:p>
+    <w:p>
+      <w:pPr>
+        <w:spacing w:after="0" w:line="240" w:lineRule="auto"/>
+        <w:jc w:val="both"/>
+        <w:rPr>
+          <w:rFonts w:cstheme="minorHAnsi"/>
+          <w:color w:val="222635"/>
+          <w:shd w:val="clear" w:color="auto" w:fill="FFFFFF"/>
+        </w:rPr>
+      </w:pPr>
+      <w:r>
+        <w:rPr>
+          <w:rFonts w:cstheme="minorHAnsi"/>
+          <w:color w:val="222635"/>
+          <w:shd w:val="clear" w:color="auto" w:fill="FFFFFF"/>
+        </w:rPr>
+        <w:t>Git pull merge conflicts my occurred.</w:t>
+      </w:r>
+    </w:p>
+    <w:p>
+      <w:pPr>
+        <w:spacing w:after="0" w:line="240" w:lineRule="auto"/>
+        <w:jc w:val="both"/>
+        <w:rPr>
+          <w:rFonts w:cstheme="minorHAnsi"/>
+          <w:color w:val="222635"/>
+          <w:shd w:val="clear" w:color="auto" w:fill="FFFFFF"/>
+        </w:rPr>
+      </w:pPr>
+      <w:r>
+        <w:rPr>
+          <w:rFonts w:cstheme="minorHAnsi"/>
+          <w:color w:val="222635"/>
+          <w:shd w:val="clear" w:color="auto" w:fill="FFFFFF"/>
+        </w:rPr>
+        <w:t>Git fetch there is no merge conflicts occurred.</w:t>
+      </w:r>
+    </w:p>
+    <w:p>
+      <w:pPr>
+        <w:spacing w:after="0" w:line="240" w:lineRule="auto"/>
+        <w:jc w:val="both"/>
+        <w:rPr>
+          <w:rFonts w:cstheme="minorHAnsi"/>
+          <w:color w:val="222635"/>
+          <w:shd w:val="clear" w:color="auto" w:fill="FFFFFF"/>
+        </w:rPr>
+      </w:pPr>
+    </w:p>
+    <w:p>
+      <w:pPr>
+        <w:spacing w:after="0" w:line="240" w:lineRule="auto"/>
+        <w:jc w:val="both"/>
+        <w:rPr>
+          <w:rFonts w:cstheme="minorHAnsi"/>
+          <w:color w:val="222635"/>
+          <w:shd w:val="clear" w:color="auto" w:fill="FFFFFF"/>
+        </w:rPr>
+      </w:pPr>
+      <w:r>
+        <w:rPr>
+          <w:rFonts w:cstheme="minorHAnsi"/>
+          <w:color w:val="222222"/>
+          <w:shd w:val="clear" w:color="auto" w:fill="FFFFFF"/>
+        </w:rPr>
+        <w:t>git pull downloads the changes and merges them into your current branch</w:t>
+      </w:r>
+    </w:p>
+    <w:p>
+      <w:pPr>
+        <w:spacing w:after="0" w:line="240" w:lineRule="auto"/>
+        <w:jc w:val="both"/>
+        <w:rPr>
+          <w:rFonts w:cstheme="minorHAnsi"/>
+          <w:color w:val="222635"/>
+          <w:shd w:val="clear" w:color="auto" w:fill="FFFFFF"/>
+        </w:rPr>
+      </w:pPr>
+      <w:bookmarkStart w:id="0" w:name="_GoBack"/>
+      <w:bookmarkEnd w:id="0"/>
+    </w:p>
+    <w:p>
+      <w:pPr>
+        <w:spacing w:after="0" w:line="240" w:lineRule="auto"/>
+        <w:jc w:val="both"/>
+        <w:rPr>
+          <w:rFonts w:cstheme="minorHAnsi"/>
+          <w:color w:val="5D6268"/>
+          <w:sz w:val="27"/>
+          <w:szCs w:val="27"/>
+          <w:shd w:val="clear" w:color="auto" w:fill="FFFFFF"/>
+        </w:rPr>
+      </w:pPr>
+      <w:r>
+        <w:rPr>
+          <w:rStyle w:val="Strong"/>
+          <w:rFonts w:cstheme="minorHAnsi"/>
+          <w:b w:val="0"/>
+          <w:bCs w:val="0"/>
+          <w:color w:val="5D6268"/>
+          <w:sz w:val="27"/>
+          <w:szCs w:val="27"/>
+          <w:shd w:val="clear" w:color="auto" w:fill="FFFFFF"/>
+        </w:rPr>
+        <w:t>git fetch</w:t>
+      </w:r>
+      <w:r>
+        <w:rPr>
+          <w:rFonts w:cstheme="minorHAnsi"/>
+          <w:color w:val="5D6268"/>
+          <w:sz w:val="27"/>
+          <w:szCs w:val="27"/>
+          <w:shd w:val="clear" w:color="auto" w:fill="FFFFFF"/>
+        </w:rPr>
+        <w:t> really only downloads new data from a remote repository - but it doesn't integrate any of this new data into your working files. Fetch is great for getting a fresh view on all the things that happened in a remote repository.</w:t>
+      </w:r>
+    </w:p>
+    <w:p>
+      <w:pPr>
+        <w:spacing w:after="0" w:line="240" w:lineRule="auto"/>
+        <w:jc w:val="both"/>
+        <w:rPr>
+          <w:rFonts w:cstheme="minorHAnsi"/>
+          <w:color w:val="222635"/>
+          <w:shd w:val="clear" w:color="auto" w:fill="FFFFFF"/>
+        </w:rPr>
+      </w:pPr>
+    </w:p>
+    <w:p>
+      <w:pPr>
+        <w:spacing w:after="0" w:line="240" w:lineRule="auto"/>
+        <w:jc w:val="both"/>
+        <w:rPr>
+          <w:rFonts w:cstheme="minorHAnsi"/>
+          <w:color w:val="333333"/>
+          <w:sz w:val="27"/>
+          <w:szCs w:val="27"/>
+          <w:shd w:val="clear" w:color="auto" w:fill="FFFFFF"/>
+        </w:rPr>
+      </w:pPr>
+      <w:r>
+        <w:rPr>
+          <w:rFonts w:cstheme="minorHAnsi"/>
+          <w:color w:val="333333"/>
+          <w:sz w:val="27"/>
+          <w:szCs w:val="27"/>
+          <w:shd w:val="clear" w:color="auto" w:fill="FFFFFF"/>
+        </w:rPr>
+        <w:lastRenderedPageBreak/>
+        <w:t>Fetch only downloads the data from the repository it does not integrate with the files you're currently working with. It only gives a view of all the things happened in the remote repository. Fetch is considered harmless as it never manipulates or spoils anything. You can fetch as many times as you want without disturbing your current working files.</w:t>
+      </w:r>
     </w:p>
     <w:p>
       <w:pPr>
@@ -10608,7 +11107,7 @@
           <w:shd w:val="clear" w:color="auto" w:fill="FFFFFF"/>
         </w:rPr>
         <w:drawing>
-          <wp:inline distT="0" distB="0" distL="0" distR="0">
+          <wp:inline distT="0" distB="0" distL="0" distR="0" wp14:anchorId="570075A4" wp14:editId="47ADF3E3">
             <wp:extent cx="5943600" cy="2859180"/>
             <wp:effectExtent l="19050" t="0" r="0" b="0"/>
             <wp:docPr id="15" name="Picture 1"/>
@@ -10685,9 +11184,8 @@
           <w:color w:val="222635"/>
           <w:shd w:val="clear" w:color="auto" w:fill="FFFFFF"/>
         </w:rPr>
-        <w:lastRenderedPageBreak/>
         <w:drawing>
-          <wp:inline distT="0" distB="0" distL="0" distR="0">
+          <wp:inline distT="0" distB="0" distL="0" distR="0" wp14:anchorId="77722719" wp14:editId="7152EFE7">
             <wp:extent cx="5943600" cy="1886710"/>
             <wp:effectExtent l="19050" t="0" r="0" b="0"/>
             <wp:docPr id="16" name="Picture 4"/>
@@ -10791,8 +11289,8 @@
 </file>
 
 <file path=word/endnotes.xml><?xml version="1.0" encoding="utf-8"?>
-<w:endnotes xmlns:ve="http://schemas.openxmlformats.org/markup-compatibility/2006" xmlns:o="urn:schemas-microsoft-com:office:office" xmlns:r="http://schemas.openxmlformats.org/officeDocument/2006/relationships" xmlns:m="http://schemas.openxmlformats.org/officeDocument/2006/math" xmlns:v="urn:schemas-microsoft-com:vml" xmlns:wp="http://schemas.openxmlformats.org/drawingml/2006/wordprocessingDrawing" xmlns:w10="urn:schemas-microsoft-com:office:word" xmlns:w="http://schemas.openxmlformats.org/wordprocessingml/2006/main" xmlns:wne="http://schemas.microsoft.com/office/word/2006/wordml">
-  <w:endnote w:type="separator" w:id="0">
+<w:endnotes xmlns:wpc="http://schemas.microsoft.com/office/word/2010/wordprocessingCanvas" xmlns:cx="http://schemas.microsoft.com/office/drawing/2014/chartex" xmlns:cx1="http://schemas.microsoft.com/office/drawing/2015/9/8/chartex" xmlns:cx2="http://schemas.microsoft.com/office/drawing/2015/10/21/chartex" xmlns:cx3="http://schemas.microsoft.com/office/drawing/2016/5/9/chartex" xmlns:cx4="http://schemas.microsoft.com/office/drawing/2016/5/10/chartex" xmlns:cx5="http://schemas.microsoft.com/office/drawing/2016/5/11/chartex" xmlns:cx6="http://schemas.microsoft.com/office/drawing/2016/5/12/chartex" xmlns:cx7="http://schemas.microsoft.com/office/drawing/2016/5/13/chartex" xmlns:cx8="http://schemas.microsoft.com/office/drawing/2016/5/14/chartex" xmlns:mc="http://schemas.openxmlformats.org/markup-compatibility/2006" xmlns:aink="http://schemas.microsoft.com/office/drawing/2016/ink" xmlns:am3d="http://schemas.microsoft.com/office/drawing/2017/model3d" xmlns:o="urn:schemas-microsoft-com:office:office" xmlns:r="http://schemas.openxmlformats.org/officeDocument/2006/relationships" xmlns:m="http://schemas.openxmlformats.org/officeDocument/2006/math" xmlns:v="urn:schemas-microsoft-com:vml" xmlns:wp14="http://schemas.microsoft.com/office/word/2010/wordprocessingDrawing" xmlns:wp="http://schemas.openxmlformats.org/drawingml/2006/wordprocessingDrawing" xmlns:w10="urn:schemas-microsoft-com:office:word" xmlns:w="http://schemas.openxmlformats.org/wordprocessingml/2006/main" xmlns:w14="http://schemas.microsoft.com/office/word/2010/wordml" xmlns:w15="http://schemas.microsoft.com/office/word/2012/wordml" xmlns:w16cid="http://schemas.microsoft.com/office/word/2016/wordml/cid" xmlns:w16se="http://schemas.microsoft.com/office/word/2015/wordml/symex" xmlns:wpg="http://schemas.microsoft.com/office/word/2010/wordprocessingGroup" xmlns:wpi="http://schemas.microsoft.com/office/word/2010/wordprocessingInk" xmlns:wne="http://schemas.microsoft.com/office/word/2006/wordml" xmlns:wps="http://schemas.microsoft.com/office/word/2010/wordprocessingShape" mc:Ignorable="w14 w15 w16se w16cid wp14">
+  <w:endnote w:type="separator" w:id="-1">
     <w:p>
       <w:pPr>
         <w:spacing w:after="0" w:line="240" w:lineRule="auto"/>
@@ -10802,7 +11300,7 @@
       </w:r>
     </w:p>
   </w:endnote>
-  <w:endnote w:type="continuationSeparator" w:id="1">
+  <w:endnote w:type="continuationSeparator" w:id="0">
     <w:p>
       <w:pPr>
         <w:spacing w:after="0" w:line="240" w:lineRule="auto"/>
@@ -10816,8 +11314,8 @@
 </file>
 
 <file path=word/footnotes.xml><?xml version="1.0" encoding="utf-8"?>
-<w:footnotes xmlns:ve="http://schemas.openxmlformats.org/markup-compatibility/2006" xmlns:o="urn:schemas-microsoft-com:office:office" xmlns:r="http://schemas.openxmlformats.org/officeDocument/2006/relationships" xmlns:m="http://schemas.openxmlformats.org/officeDocument/2006/math" xmlns:v="urn:schemas-microsoft-com:vml" xmlns:wp="http://schemas.openxmlformats.org/drawingml/2006/wordprocessingDrawing" xmlns:w10="urn:schemas-microsoft-com:office:word" xmlns:w="http://schemas.openxmlformats.org/wordprocessingml/2006/main" xmlns:wne="http://schemas.microsoft.com/office/word/2006/wordml">
-  <w:footnote w:type="separator" w:id="0">
+<w:footnotes xmlns:wpc="http://schemas.microsoft.com/office/word/2010/wordprocessingCanvas" xmlns:cx="http://schemas.microsoft.com/office/drawing/2014/chartex" xmlns:cx1="http://schemas.microsoft.com/office/drawing/2015/9/8/chartex" xmlns:cx2="http://schemas.microsoft.com/office/drawing/2015/10/21/chartex" xmlns:cx3="http://schemas.microsoft.com/office/drawing/2016/5/9/chartex" xmlns:cx4="http://schemas.microsoft.com/office/drawing/2016/5/10/chartex" xmlns:cx5="http://schemas.microsoft.com/office/drawing/2016/5/11/chartex" xmlns:cx6="http://schemas.microsoft.com/office/drawing/2016/5/12/chartex" xmlns:cx7="http://schemas.microsoft.com/office/drawing/2016/5/13/chartex" xmlns:cx8="http://schemas.microsoft.com/office/drawing/2016/5/14/chartex" xmlns:mc="http://schemas.openxmlformats.org/markup-compatibility/2006" xmlns:aink="http://schemas.microsoft.com/office/drawing/2016/ink" xmlns:am3d="http://schemas.microsoft.com/office/drawing/2017/model3d" xmlns:o="urn:schemas-microsoft-com:office:office" xmlns:r="http://schemas.openxmlformats.org/officeDocument/2006/relationships" xmlns:m="http://schemas.openxmlformats.org/officeDocument/2006/math" xmlns:v="urn:schemas-microsoft-com:vml" xmlns:wp14="http://schemas.microsoft.com/office/word/2010/wordprocessingDrawing" xmlns:wp="http://schemas.openxmlformats.org/drawingml/2006/wordprocessingDrawing" xmlns:w10="urn:schemas-microsoft-com:office:word" xmlns:w="http://schemas.openxmlformats.org/wordprocessingml/2006/main" xmlns:w14="http://schemas.microsoft.com/office/word/2010/wordml" xmlns:w15="http://schemas.microsoft.com/office/word/2012/wordml" xmlns:w16cid="http://schemas.microsoft.com/office/word/2016/wordml/cid" xmlns:w16se="http://schemas.microsoft.com/office/word/2015/wordml/symex" xmlns:wpg="http://schemas.microsoft.com/office/word/2010/wordprocessingGroup" xmlns:wpi="http://schemas.microsoft.com/office/word/2010/wordprocessingInk" xmlns:wne="http://schemas.microsoft.com/office/word/2006/wordml" xmlns:wps="http://schemas.microsoft.com/office/word/2010/wordprocessingShape" mc:Ignorable="w14 w15 w16se w16cid wp14">
+  <w:footnote w:type="separator" w:id="-1">
     <w:p>
       <w:pPr>
         <w:spacing w:after="0" w:line="240" w:lineRule="auto"/>
@@ -10827,7 +11325,7 @@
       </w:r>
     </w:p>
   </w:footnote>
-  <w:footnote w:type="continuationSeparator" w:id="1">
+  <w:footnote w:type="continuationSeparator" w:id="0">
     <w:p>
       <w:pPr>
         <w:spacing w:after="0" w:line="240" w:lineRule="auto"/>
@@ -10841,8 +11339,8 @@
 </file>
 
 <file path=word/numbering.xml><?xml version="1.0" encoding="utf-8"?>
-<w:numbering xmlns:ve="http://schemas.openxmlformats.org/markup-compatibility/2006" xmlns:o="urn:schemas-microsoft-com:office:office" xmlns:r="http://schemas.openxmlformats.org/officeDocument/2006/relationships" xmlns:m="http://schemas.openxmlformats.org/officeDocument/2006/math" xmlns:v="urn:schemas-microsoft-com:vml" xmlns:wp="http://schemas.openxmlformats.org/drawingml/2006/wordprocessingDrawing" xmlns:w10="urn:schemas-microsoft-com:office:word" xmlns:w="http://schemas.openxmlformats.org/wordprocessingml/2006/main" xmlns:wne="http://schemas.microsoft.com/office/word/2006/wordml">
-  <w:abstractNum w:abstractNumId="0">
+<w:numbering xmlns:wpc="http://schemas.microsoft.com/office/word/2010/wordprocessingCanvas" xmlns:cx="http://schemas.microsoft.com/office/drawing/2014/chartex" xmlns:cx1="http://schemas.microsoft.com/office/drawing/2015/9/8/chartex" xmlns:cx2="http://schemas.microsoft.com/office/drawing/2015/10/21/chartex" xmlns:cx3="http://schemas.microsoft.com/office/drawing/2016/5/9/chartex" xmlns:cx4="http://schemas.microsoft.com/office/drawing/2016/5/10/chartex" xmlns:cx5="http://schemas.microsoft.com/office/drawing/2016/5/11/chartex" xmlns:cx6="http://schemas.microsoft.com/office/drawing/2016/5/12/chartex" xmlns:cx7="http://schemas.microsoft.com/office/drawing/2016/5/13/chartex" xmlns:cx8="http://schemas.microsoft.com/office/drawing/2016/5/14/chartex" xmlns:mc="http://schemas.openxmlformats.org/markup-compatibility/2006" xmlns:aink="http://schemas.microsoft.com/office/drawing/2016/ink" xmlns:am3d="http://schemas.microsoft.com/office/drawing/2017/model3d" xmlns:o="urn:schemas-microsoft-com:office:office" xmlns:r="http://schemas.openxmlformats.org/officeDocument/2006/relationships" xmlns:m="http://schemas.openxmlformats.org/officeDocument/2006/math" xmlns:v="urn:schemas-microsoft-com:vml" xmlns:wp14="http://schemas.microsoft.com/office/word/2010/wordprocessingDrawing" xmlns:wp="http://schemas.openxmlformats.org/drawingml/2006/wordprocessingDrawing" xmlns:w10="urn:schemas-microsoft-com:office:word" xmlns:w="http://schemas.openxmlformats.org/wordprocessingml/2006/main" xmlns:w14="http://schemas.microsoft.com/office/word/2010/wordml" xmlns:w15="http://schemas.microsoft.com/office/word/2012/wordml" xmlns:w16cid="http://schemas.microsoft.com/office/word/2016/wordml/cid" xmlns:w16se="http://schemas.microsoft.com/office/word/2015/wordml/symex" xmlns:wpg="http://schemas.microsoft.com/office/word/2010/wordprocessingGroup" xmlns:wpi="http://schemas.microsoft.com/office/word/2010/wordprocessingInk" xmlns:wne="http://schemas.microsoft.com/office/word/2006/wordml" xmlns:wps="http://schemas.microsoft.com/office/word/2010/wordprocessingShape" mc:Ignorable="w14 w15 w16se w16cid wp14">
+  <w:abstractNum w:abstractNumId="0" w15:restartNumberingAfterBreak="0">
     <w:nsid w:val="054B3BB6"/>
     <w:multiLevelType w:val="multilevel"/>
     <w:tmpl w:val="CD361450"/>
@@ -10991,7 +11489,7 @@
       </w:rPr>
     </w:lvl>
   </w:abstractNum>
-  <w:abstractNum w:abstractNumId="1">
+  <w:abstractNum w:abstractNumId="1" w15:restartNumberingAfterBreak="0">
     <w:nsid w:val="0609318C"/>
     <w:multiLevelType w:val="hybridMultilevel"/>
     <w:tmpl w:val="00C28844"/>
@@ -11104,7 +11602,7 @@
       </w:rPr>
     </w:lvl>
   </w:abstractNum>
-  <w:abstractNum w:abstractNumId="2">
+  <w:abstractNum w:abstractNumId="2" w15:restartNumberingAfterBreak="0">
     <w:nsid w:val="16ED3E16"/>
     <w:multiLevelType w:val="hybridMultilevel"/>
     <w:tmpl w:val="0A3E4426"/>
@@ -11217,7 +11715,7 @@
       </w:rPr>
     </w:lvl>
   </w:abstractNum>
-  <w:abstractNum w:abstractNumId="3">
+  <w:abstractNum w:abstractNumId="3" w15:restartNumberingAfterBreak="0">
     <w:nsid w:val="3C4D0A7E"/>
     <w:multiLevelType w:val="multilevel"/>
     <w:tmpl w:val="7D00F16E"/>
@@ -11366,7 +11864,7 @@
       </w:rPr>
     </w:lvl>
   </w:abstractNum>
-  <w:abstractNum w:abstractNumId="4">
+  <w:abstractNum w:abstractNumId="4" w15:restartNumberingAfterBreak="0">
     <w:nsid w:val="5E883EFC"/>
     <w:multiLevelType w:val="multilevel"/>
     <w:tmpl w:val="388A6F32"/>
@@ -11515,7 +12013,7 @@
       </w:rPr>
     </w:lvl>
   </w:abstractNum>
-  <w:abstractNum w:abstractNumId="5">
+  <w:abstractNum w:abstractNumId="5" w15:restartNumberingAfterBreak="0">
     <w:nsid w:val="716F10CA"/>
     <w:multiLevelType w:val="multilevel"/>
     <w:tmpl w:val="7B1672D6"/>
@@ -11686,7 +12184,7 @@
 </file>
 
 <file path=word/styles.xml><?xml version="1.0" encoding="utf-8"?>
-<w:styles xmlns:r="http://schemas.openxmlformats.org/officeDocument/2006/relationships" xmlns:w="http://schemas.openxmlformats.org/wordprocessingml/2006/main">
+<w:styles xmlns:mc="http://schemas.openxmlformats.org/markup-compatibility/2006" xmlns:r="http://schemas.openxmlformats.org/officeDocument/2006/relationships" xmlns:w="http://schemas.openxmlformats.org/wordprocessingml/2006/main" xmlns:w14="http://schemas.microsoft.com/office/word/2010/wordml" xmlns:w15="http://schemas.microsoft.com/office/word/2012/wordml" xmlns:w16cid="http://schemas.microsoft.com/office/word/2016/wordml/cid" xmlns:w16se="http://schemas.microsoft.com/office/word/2015/wordml/symex" mc:Ignorable="w14 w15 w16se w16cid">
   <w:docDefaults>
     <w:rPrDefault>
       <w:rPr>
@@ -11702,144 +12200,383 @@
       </w:pPr>
     </w:pPrDefault>
   </w:docDefaults>
-  <w:latentStyles w:defLockedState="0" w:defUIPriority="99" w:defSemiHidden="1" w:defUnhideWhenUsed="1" w:defQFormat="0" w:count="267">
-    <w:lsdException w:name="Normal" w:semiHidden="0" w:uiPriority="0" w:unhideWhenUsed="0" w:qFormat="1"/>
-    <w:lsdException w:name="heading 1" w:semiHidden="0" w:uiPriority="9" w:unhideWhenUsed="0" w:qFormat="1"/>
-    <w:lsdException w:name="heading 2" w:uiPriority="9" w:qFormat="1"/>
-    <w:lsdException w:name="heading 3" w:uiPriority="9" w:qFormat="1"/>
-    <w:lsdException w:name="heading 4" w:uiPriority="9" w:qFormat="1"/>
-    <w:lsdException w:name="heading 5" w:uiPriority="9" w:qFormat="1"/>
-    <w:lsdException w:name="heading 6" w:uiPriority="9" w:qFormat="1"/>
-    <w:lsdException w:name="heading 7" w:uiPriority="9" w:qFormat="1"/>
-    <w:lsdException w:name="heading 8" w:uiPriority="9" w:qFormat="1"/>
-    <w:lsdException w:name="heading 9" w:uiPriority="9" w:qFormat="1"/>
-    <w:lsdException w:name="toc 1" w:uiPriority="39"/>
-    <w:lsdException w:name="toc 2" w:uiPriority="39"/>
-    <w:lsdException w:name="toc 3" w:uiPriority="39"/>
-    <w:lsdException w:name="toc 4" w:uiPriority="39"/>
-    <w:lsdException w:name="toc 5" w:uiPriority="39"/>
-    <w:lsdException w:name="toc 6" w:uiPriority="39"/>
-    <w:lsdException w:name="toc 7" w:uiPriority="39"/>
-    <w:lsdException w:name="toc 8" w:uiPriority="39"/>
-    <w:lsdException w:name="toc 9" w:uiPriority="39"/>
-    <w:lsdException w:name="caption" w:uiPriority="35" w:qFormat="1"/>
-    <w:lsdException w:name="Title" w:semiHidden="0" w:uiPriority="10" w:unhideWhenUsed="0" w:qFormat="1"/>
-    <w:lsdException w:name="Default Paragraph Font" w:uiPriority="1"/>
-    <w:lsdException w:name="Subtitle" w:semiHidden="0" w:uiPriority="11" w:unhideWhenUsed="0" w:qFormat="1"/>
-    <w:lsdException w:name="Strong" w:semiHidden="0" w:uiPriority="22" w:unhideWhenUsed="0" w:qFormat="1"/>
-    <w:lsdException w:name="Emphasis" w:semiHidden="0" w:uiPriority="20" w:unhideWhenUsed="0" w:qFormat="1"/>
-    <w:lsdException w:name="Table Grid" w:semiHidden="0" w:uiPriority="59" w:unhideWhenUsed="0"/>
-    <w:lsdException w:name="Placeholder Text" w:unhideWhenUsed="0"/>
-    <w:lsdException w:name="No Spacing" w:semiHidden="0" w:uiPriority="1" w:unhideWhenUsed="0" w:qFormat="1"/>
-    <w:lsdException w:name="Light Shading" w:semiHidden="0" w:uiPriority="60" w:unhideWhenUsed="0"/>
-    <w:lsdException w:name="Light List" w:semiHidden="0" w:uiPriority="61" w:unhideWhenUsed="0"/>
-    <w:lsdException w:name="Light Grid" w:semiHidden="0" w:uiPriority="62" w:unhideWhenUsed="0"/>
-    <w:lsdException w:name="Medium Shading 1" w:semiHidden="0" w:uiPriority="63" w:unhideWhenUsed="0"/>
-    <w:lsdException w:name="Medium Shading 2" w:semiHidden="0" w:uiPriority="64" w:unhideWhenUsed="0"/>
-    <w:lsdException w:name="Medium List 1" w:semiHidden="0" w:uiPriority="65" w:unhideWhenUsed="0"/>
-    <w:lsdException w:name="Medium List 2" w:semiHidden="0" w:uiPriority="66" w:unhideWhenUsed="0"/>
-    <w:lsdException w:name="Medium Grid 1" w:semiHidden="0" w:uiPriority="67" w:unhideWhenUsed="0"/>
-    <w:lsdException w:name="Medium Grid 2" w:semiHidden="0" w:uiPriority="68" w:unhideWhenUsed="0"/>
-    <w:lsdException w:name="Medium Grid 3" w:semiHidden="0" w:uiPriority="69" w:unhideWhenUsed="0"/>
-    <w:lsdException w:name="Dark List" w:semiHidden="0" w:uiPriority="70" w:unhideWhenUsed="0"/>
-    <w:lsdException w:name="Colorful Shading" w:semiHidden="0" w:uiPriority="71" w:unhideWhenUsed="0"/>
-    <w:lsdException w:name="Colorful List" w:semiHidden="0" w:uiPriority="72" w:unhideWhenUsed="0"/>
-    <w:lsdException w:name="Colorful Grid" w:semiHidden="0" w:uiPriority="73" w:unhideWhenUsed="0"/>
-    <w:lsdException w:name="Light Shading Accent 1" w:semiHidden="0" w:uiPriority="60" w:unhideWhenUsed="0"/>
-    <w:lsdException w:name="Light List Accent 1" w:semiHidden="0" w:uiPriority="61" w:unhideWhenUsed="0"/>
-    <w:lsdException w:name="Light Grid Accent 1" w:semiHidden="0" w:uiPriority="62" w:unhideWhenUsed="0"/>
-    <w:lsdException w:name="Medium Shading 1 Accent 1" w:semiHidden="0" w:uiPriority="63" w:unhideWhenUsed="0"/>
-    <w:lsdException w:name="Medium Shading 2 Accent 1" w:semiHidden="0" w:uiPriority="64" w:unhideWhenUsed="0"/>
-    <w:lsdException w:name="Medium List 1 Accent 1" w:semiHidden="0" w:uiPriority="65" w:unhideWhenUsed="0"/>
-    <w:lsdException w:name="Revision" w:unhideWhenUsed="0"/>
-    <w:lsdException w:name="List Paragraph" w:semiHidden="0" w:uiPriority="34" w:unhideWhenUsed="0" w:qFormat="1"/>
-    <w:lsdException w:name="Quote" w:semiHidden="0" w:uiPriority="29" w:unhideWhenUsed="0" w:qFormat="1"/>
-    <w:lsdException w:name="Intense Quote" w:semiHidden="0" w:uiPriority="30" w:unhideWhenUsed="0" w:qFormat="1"/>
-    <w:lsdException w:name="Medium List 2 Accent 1" w:semiHidden="0" w:uiPriority="66" w:unhideWhenUsed="0"/>
-    <w:lsdException w:name="Medium Grid 1 Accent 1" w:semiHidden="0" w:uiPriority="67" w:unhideWhenUsed="0"/>
-    <w:lsdException w:name="Medium Grid 2 Accent 1" w:semiHidden="0" w:uiPriority="68" w:unhideWhenUsed="0"/>
-    <w:lsdException w:name="Medium Grid 3 Accent 1" w:semiHidden="0" w:uiPriority="69" w:unhideWhenUsed="0"/>
-    <w:lsdException w:name="Dark List Accent 1" w:semiHidden="0" w:uiPriority="70" w:unhideWhenUsed="0"/>
-    <w:lsdException w:name="Colorful Shading Accent 1" w:semiHidden="0" w:uiPriority="71" w:unhideWhenUsed="0"/>
-    <w:lsdException w:name="Colorful List Accent 1" w:semiHidden="0" w:uiPriority="72" w:unhideWhenUsed="0"/>
-    <w:lsdException w:name="Colorful Grid Accent 1" w:semiHidden="0" w:uiPriority="73" w:unhideWhenUsed="0"/>
-    <w:lsdException w:name="Light Shading Accent 2" w:semiHidden="0" w:uiPriority="60" w:unhideWhenUsed="0"/>
-    <w:lsdException w:name="Light List Accent 2" w:semiHidden="0" w:uiPriority="61" w:unhideWhenUsed="0"/>
-    <w:lsdException w:name="Light Grid Accent 2" w:semiHidden="0" w:uiPriority="62" w:unhideWhenUsed="0"/>
-    <w:lsdException w:name="Medium Shading 1 Accent 2" w:semiHidden="0" w:uiPriority="63" w:unhideWhenUsed="0"/>
-    <w:lsdException w:name="Medium Shading 2 Accent 2" w:semiHidden="0" w:uiPriority="64" w:unhideWhenUsed="0"/>
-    <w:lsdException w:name="Medium List 1 Accent 2" w:semiHidden="0" w:uiPriority="65" w:unhideWhenUsed="0"/>
-    <w:lsdException w:name="Medium List 2 Accent 2" w:semiHidden="0" w:uiPriority="66" w:unhideWhenUsed="0"/>
-    <w:lsdException w:name="Medium Grid 1 Accent 2" w:semiHidden="0" w:uiPriority="67" w:unhideWhenUsed="0"/>
-    <w:lsdException w:name="Medium Grid 2 Accent 2" w:semiHidden="0" w:uiPriority="68" w:unhideWhenUsed="0"/>
-    <w:lsdException w:name="Medium Grid 3 Accent 2" w:semiHidden="0" w:uiPriority="69" w:unhideWhenUsed="0"/>
-    <w:lsdException w:name="Dark List Accent 2" w:semiHidden="0" w:uiPriority="70" w:unhideWhenUsed="0"/>
-    <w:lsdException w:name="Colorful Shading Accent 2" w:semiHidden="0" w:uiPriority="71" w:unhideWhenUsed="0"/>
-    <w:lsdException w:name="Colorful List Accent 2" w:semiHidden="0" w:uiPriority="72" w:unhideWhenUsed="0"/>
-    <w:lsdException w:name="Colorful Grid Accent 2" w:semiHidden="0" w:uiPriority="73" w:unhideWhenUsed="0"/>
-    <w:lsdException w:name="Light Shading Accent 3" w:semiHidden="0" w:uiPriority="60" w:unhideWhenUsed="0"/>
-    <w:lsdException w:name="Light List Accent 3" w:semiHidden="0" w:uiPriority="61" w:unhideWhenUsed="0"/>
-    <w:lsdException w:name="Light Grid Accent 3" w:semiHidden="0" w:uiPriority="62" w:unhideWhenUsed="0"/>
-    <w:lsdException w:name="Medium Shading 1 Accent 3" w:semiHidden="0" w:uiPriority="63" w:unhideWhenUsed="0"/>
-    <w:lsdException w:name="Medium Shading 2 Accent 3" w:semiHidden="0" w:uiPriority="64" w:unhideWhenUsed="0"/>
-    <w:lsdException w:name="Medium List 1 Accent 3" w:semiHidden="0" w:uiPriority="65" w:unhideWhenUsed="0"/>
-    <w:lsdException w:name="Medium List 2 Accent 3" w:semiHidden="0" w:uiPriority="66" w:unhideWhenUsed="0"/>
-    <w:lsdException w:name="Medium Grid 1 Accent 3" w:semiHidden="0" w:uiPriority="67" w:unhideWhenUsed="0"/>
-    <w:lsdException w:name="Medium Grid 2 Accent 3" w:semiHidden="0" w:uiPriority="68" w:unhideWhenUsed="0"/>
-    <w:lsdException w:name="Medium Grid 3 Accent 3" w:semiHidden="0" w:uiPriority="69" w:unhideWhenUsed="0"/>
-    <w:lsdException w:name="Dark List Accent 3" w:semiHidden="0" w:uiPriority="70" w:unhideWhenUsed="0"/>
-    <w:lsdException w:name="Colorful Shading Accent 3" w:semiHidden="0" w:uiPriority="71" w:unhideWhenUsed="0"/>
-    <w:lsdException w:name="Colorful List Accent 3" w:semiHidden="0" w:uiPriority="72" w:unhideWhenUsed="0"/>
-    <w:lsdException w:name="Colorful Grid Accent 3" w:semiHidden="0" w:uiPriority="73" w:unhideWhenUsed="0"/>
-    <w:lsdException w:name="Light Shading Accent 4" w:semiHidden="0" w:uiPriority="60" w:unhideWhenUsed="0"/>
-    <w:lsdException w:name="Light List Accent 4" w:semiHidden="0" w:uiPriority="61" w:unhideWhenUsed="0"/>
-    <w:lsdException w:name="Light Grid Accent 4" w:semiHidden="0" w:uiPriority="62" w:unhideWhenUsed="0"/>
-    <w:lsdException w:name="Medium Shading 1 Accent 4" w:semiHidden="0" w:uiPriority="63" w:unhideWhenUsed="0"/>
-    <w:lsdException w:name="Medium Shading 2 Accent 4" w:semiHidden="0" w:uiPriority="64" w:unhideWhenUsed="0"/>
-    <w:lsdException w:name="Medium List 1 Accent 4" w:semiHidden="0" w:uiPriority="65" w:unhideWhenUsed="0"/>
-    <w:lsdException w:name="Medium List 2 Accent 4" w:semiHidden="0" w:uiPriority="66" w:unhideWhenUsed="0"/>
-    <w:lsdException w:name="Medium Grid 1 Accent 4" w:semiHidden="0" w:uiPriority="67" w:unhideWhenUsed="0"/>
-    <w:lsdException w:name="Medium Grid 2 Accent 4" w:semiHidden="0" w:uiPriority="68" w:unhideWhenUsed="0"/>
-    <w:lsdException w:name="Medium Grid 3 Accent 4" w:semiHidden="0" w:uiPriority="69" w:unhideWhenUsed="0"/>
-    <w:lsdException w:name="Dark List Accent 4" w:semiHidden="0" w:uiPriority="70" w:unhideWhenUsed="0"/>
-    <w:lsdException w:name="Colorful Shading Accent 4" w:semiHidden="0" w:uiPriority="71" w:unhideWhenUsed="0"/>
-    <w:lsdException w:name="Colorful List Accent 4" w:semiHidden="0" w:uiPriority="72" w:unhideWhenUsed="0"/>
-    <w:lsdException w:name="Colorful Grid Accent 4" w:semiHidden="0" w:uiPriority="73" w:unhideWhenUsed="0"/>
-    <w:lsdException w:name="Light Shading Accent 5" w:semiHidden="0" w:uiPriority="60" w:unhideWhenUsed="0"/>
-    <w:lsdException w:name="Light List Accent 5" w:semiHidden="0" w:uiPriority="61" w:unhideWhenUsed="0"/>
-    <w:lsdException w:name="Light Grid Accent 5" w:semiHidden="0" w:uiPriority="62" w:unhideWhenUsed="0"/>
-    <w:lsdException w:name="Medium Shading 1 Accent 5" w:semiHidden="0" w:uiPriority="63" w:unhideWhenUsed="0"/>
-    <w:lsdException w:name="Medium Shading 2 Accent 5" w:semiHidden="0" w:uiPriority="64" w:unhideWhenUsed="0"/>
-    <w:lsdException w:name="Medium List 1 Accent 5" w:semiHidden="0" w:uiPriority="65" w:unhideWhenUsed="0"/>
-    <w:lsdException w:name="Medium List 2 Accent 5" w:semiHidden="0" w:uiPriority="66" w:unhideWhenUsed="0"/>
-    <w:lsdException w:name="Medium Grid 1 Accent 5" w:semiHidden="0" w:uiPriority="67" w:unhideWhenUsed="0"/>
-    <w:lsdException w:name="Medium Grid 2 Accent 5" w:semiHidden="0" w:uiPriority="68" w:unhideWhenUsed="0"/>
-    <w:lsdException w:name="Medium Grid 3 Accent 5" w:semiHidden="0" w:uiPriority="69" w:unhideWhenUsed="0"/>
-    <w:lsdException w:name="Dark List Accent 5" w:semiHidden="0" w:uiPriority="70" w:unhideWhenUsed="0"/>
-    <w:lsdException w:name="Colorful Shading Accent 5" w:semiHidden="0" w:uiPriority="71" w:unhideWhenUsed="0"/>
-    <w:lsdException w:name="Colorful List Accent 5" w:semiHidden="0" w:uiPriority="72" w:unhideWhenUsed="0"/>
-    <w:lsdException w:name="Colorful Grid Accent 5" w:semiHidden="0" w:uiPriority="73" w:unhideWhenUsed="0"/>
-    <w:lsdException w:name="Light Shading Accent 6" w:semiHidden="0" w:uiPriority="60" w:unhideWhenUsed="0"/>
-    <w:lsdException w:name="Light List Accent 6" w:semiHidden="0" w:uiPriority="61" w:unhideWhenUsed="0"/>
-    <w:lsdException w:name="Light Grid Accent 6" w:semiHidden="0" w:uiPriority="62" w:unhideWhenUsed="0"/>
-    <w:lsdException w:name="Medium Shading 1 Accent 6" w:semiHidden="0" w:uiPriority="63" w:unhideWhenUsed="0"/>
-    <w:lsdException w:name="Medium Shading 2 Accent 6" w:semiHidden="0" w:uiPriority="64" w:unhideWhenUsed="0"/>
-    <w:lsdException w:name="Medium List 1 Accent 6" w:semiHidden="0" w:uiPriority="65" w:unhideWhenUsed="0"/>
-    <w:lsdException w:name="Medium List 2 Accent 6" w:semiHidden="0" w:uiPriority="66" w:unhideWhenUsed="0"/>
-    <w:lsdException w:name="Medium Grid 1 Accent 6" w:semiHidden="0" w:uiPriority="67" w:unhideWhenUsed="0"/>
-    <w:lsdException w:name="Medium Grid 2 Accent 6" w:semiHidden="0" w:uiPriority="68" w:unhideWhenUsed="0"/>
-    <w:lsdException w:name="Medium Grid 3 Accent 6" w:semiHidden="0" w:uiPriority="69" w:unhideWhenUsed="0"/>
-    <w:lsdException w:name="Dark List Accent 6" w:semiHidden="0" w:uiPriority="70" w:unhideWhenUsed="0"/>
-    <w:lsdException w:name="Colorful Shading Accent 6" w:semiHidden="0" w:uiPriority="71" w:unhideWhenUsed="0"/>
-    <w:lsdException w:name="Colorful List Accent 6" w:semiHidden="0" w:uiPriority="72" w:unhideWhenUsed="0"/>
-    <w:lsdException w:name="Colorful Grid Accent 6" w:semiHidden="0" w:uiPriority="73" w:unhideWhenUsed="0"/>
-    <w:lsdException w:name="Subtle Emphasis" w:semiHidden="0" w:uiPriority="19" w:unhideWhenUsed="0" w:qFormat="1"/>
-    <w:lsdException w:name="Intense Emphasis" w:semiHidden="0" w:uiPriority="21" w:unhideWhenUsed="0" w:qFormat="1"/>
-    <w:lsdException w:name="Subtle Reference" w:semiHidden="0" w:uiPriority="31" w:unhideWhenUsed="0" w:qFormat="1"/>
-    <w:lsdException w:name="Intense Reference" w:semiHidden="0" w:uiPriority="32" w:unhideWhenUsed="0" w:qFormat="1"/>
-    <w:lsdException w:name="Book Title" w:semiHidden="0" w:uiPriority="33" w:unhideWhenUsed="0" w:qFormat="1"/>
-    <w:lsdException w:name="Bibliography" w:uiPriority="37"/>
-    <w:lsdException w:name="TOC Heading" w:uiPriority="39" w:qFormat="1"/>
+  <w:latentStyles w:defLockedState="0" w:defUIPriority="99" w:defSemiHidden="0" w:defUnhideWhenUsed="0" w:defQFormat="0" w:count="376">
+    <w:lsdException w:name="Normal" w:uiPriority="0" w:qFormat="1"/>
+    <w:lsdException w:name="heading 1" w:uiPriority="9" w:qFormat="1"/>
+    <w:lsdException w:name="heading 2" w:semiHidden="1" w:uiPriority="9" w:unhideWhenUsed="1" w:qFormat="1"/>
+    <w:lsdException w:name="heading 3" w:semiHidden="1" w:uiPriority="9" w:unhideWhenUsed="1" w:qFormat="1"/>
+    <w:lsdException w:name="heading 4" w:semiHidden="1" w:uiPriority="9" w:unhideWhenUsed="1" w:qFormat="1"/>
+    <w:lsdException w:name="heading 5" w:semiHidden="1" w:uiPriority="9" w:unhideWhenUsed="1" w:qFormat="1"/>
+    <w:lsdException w:name="heading 6" w:semiHidden="1" w:uiPriority="9" w:unhideWhenUsed="1" w:qFormat="1"/>
+    <w:lsdException w:name="heading 7" w:semiHidden="1" w:uiPriority="9" w:unhideWhenUsed="1" w:qFormat="1"/>
+    <w:lsdException w:name="heading 8" w:semiHidden="1" w:uiPriority="9" w:unhideWhenUsed="1" w:qFormat="1"/>
+    <w:lsdException w:name="heading 9" w:semiHidden="1" w:uiPriority="9" w:unhideWhenUsed="1" w:qFormat="1"/>
+    <w:lsdException w:name="index 1" w:semiHidden="1" w:unhideWhenUsed="1"/>
+    <w:lsdException w:name="index 2" w:semiHidden="1" w:unhideWhenUsed="1"/>
+    <w:lsdException w:name="index 3" w:semiHidden="1" w:unhideWhenUsed="1"/>
+    <w:lsdException w:name="index 4" w:semiHidden="1" w:unhideWhenUsed="1"/>
+    <w:lsdException w:name="index 5" w:semiHidden="1" w:unhideWhenUsed="1"/>
+    <w:lsdException w:name="index 6" w:semiHidden="1" w:unhideWhenUsed="1"/>
+    <w:lsdException w:name="index 7" w:semiHidden="1" w:unhideWhenUsed="1"/>
+    <w:lsdException w:name="index 8" w:semiHidden="1" w:unhideWhenUsed="1"/>
+    <w:lsdException w:name="index 9" w:semiHidden="1" w:unhideWhenUsed="1"/>
+    <w:lsdException w:name="toc 1" w:semiHidden="1" w:uiPriority="39" w:unhideWhenUsed="1"/>
+    <w:lsdException w:name="toc 2" w:semiHidden="1" w:uiPriority="39" w:unhideWhenUsed="1"/>
+    <w:lsdException w:name="toc 3" w:semiHidden="1" w:uiPriority="39" w:unhideWhenUsed="1"/>
+    <w:lsdException w:name="toc 4" w:semiHidden="1" w:uiPriority="39" w:unhideWhenUsed="1"/>
+    <w:lsdException w:name="toc 5" w:semiHidden="1" w:uiPriority="39" w:unhideWhenUsed="1"/>
+    <w:lsdException w:name="toc 6" w:semiHidden="1" w:uiPriority="39" w:unhideWhenUsed="1"/>
+    <w:lsdException w:name="toc 7" w:semiHidden="1" w:uiPriority="39" w:unhideWhenUsed="1"/>
+    <w:lsdException w:name="toc 8" w:semiHidden="1" w:uiPriority="39" w:unhideWhenUsed="1"/>
+    <w:lsdException w:name="toc 9" w:semiHidden="1" w:uiPriority="39" w:unhideWhenUsed="1"/>
+    <w:lsdException w:name="Normal Indent" w:semiHidden="1" w:unhideWhenUsed="1"/>
+    <w:lsdException w:name="footnote text" w:semiHidden="1" w:unhideWhenUsed="1"/>
+    <w:lsdException w:name="annotation text" w:semiHidden="1" w:unhideWhenUsed="1"/>
+    <w:lsdException w:name="header" w:semiHidden="1" w:unhideWhenUsed="1"/>
+    <w:lsdException w:name="footer" w:semiHidden="1" w:unhideWhenUsed="1"/>
+    <w:lsdException w:name="index heading" w:semiHidden="1" w:unhideWhenUsed="1"/>
+    <w:lsdException w:name="caption" w:semiHidden="1" w:uiPriority="35" w:unhideWhenUsed="1" w:qFormat="1"/>
+    <w:lsdException w:name="table of figures" w:semiHidden="1" w:unhideWhenUsed="1"/>
+    <w:lsdException w:name="envelope address" w:semiHidden="1" w:unhideWhenUsed="1"/>
+    <w:lsdException w:name="envelope return" w:semiHidden="1" w:unhideWhenUsed="1"/>
+    <w:lsdException w:name="footnote reference" w:semiHidden="1" w:unhideWhenUsed="1"/>
+    <w:lsdException w:name="annotation reference" w:semiHidden="1" w:unhideWhenUsed="1"/>
+    <w:lsdException w:name="line number" w:semiHidden="1" w:unhideWhenUsed="1"/>
+    <w:lsdException w:name="page number" w:semiHidden="1" w:unhideWhenUsed="1"/>
+    <w:lsdException w:name="endnote reference" w:semiHidden="1" w:unhideWhenUsed="1"/>
+    <w:lsdException w:name="endnote text" w:semiHidden="1" w:unhideWhenUsed="1"/>
+    <w:lsdException w:name="table of authorities" w:semiHidden="1" w:unhideWhenUsed="1"/>
+    <w:lsdException w:name="macro" w:semiHidden="1" w:unhideWhenUsed="1"/>
+    <w:lsdException w:name="toa heading" w:semiHidden="1" w:unhideWhenUsed="1"/>
+    <w:lsdException w:name="List" w:semiHidden="1" w:unhideWhenUsed="1"/>
+    <w:lsdException w:name="List Bullet" w:semiHidden="1" w:unhideWhenUsed="1"/>
+    <w:lsdException w:name="List Number" w:semiHidden="1" w:unhideWhenUsed="1"/>
+    <w:lsdException w:name="List 2" w:semiHidden="1" w:unhideWhenUsed="1"/>
+    <w:lsdException w:name="List 3" w:semiHidden="1" w:unhideWhenUsed="1"/>
+    <w:lsdException w:name="List 4" w:semiHidden="1" w:unhideWhenUsed="1"/>
+    <w:lsdException w:name="List 5" w:semiHidden="1" w:unhideWhenUsed="1"/>
+    <w:lsdException w:name="List Bullet 2" w:semiHidden="1" w:unhideWhenUsed="1"/>
+    <w:lsdException w:name="List Bullet 3" w:semiHidden="1" w:unhideWhenUsed="1"/>
+    <w:lsdException w:name="List Bullet 4" w:semiHidden="1" w:unhideWhenUsed="1"/>
+    <w:lsdException w:name="List Bullet 5" w:semiHidden="1" w:unhideWhenUsed="1"/>
+    <w:lsdException w:name="List Number 2" w:semiHidden="1" w:unhideWhenUsed="1"/>
+    <w:lsdException w:name="List Number 3" w:semiHidden="1" w:unhideWhenUsed="1"/>
+    <w:lsdException w:name="List Number 4" w:semiHidden="1" w:unhideWhenUsed="1"/>
+    <w:lsdException w:name="List Number 5" w:semiHidden="1" w:unhideWhenUsed="1"/>
+    <w:lsdException w:name="Title" w:uiPriority="10" w:qFormat="1"/>
+    <w:lsdException w:name="Closing" w:semiHidden="1" w:unhideWhenUsed="1"/>
+    <w:lsdException w:name="Signature" w:semiHidden="1" w:unhideWhenUsed="1"/>
+    <w:lsdException w:name="Default Paragraph Font" w:semiHidden="1" w:uiPriority="1" w:unhideWhenUsed="1"/>
+    <w:lsdException w:name="Body Text" w:semiHidden="1" w:unhideWhenUsed="1"/>
+    <w:lsdException w:name="Body Text Indent" w:semiHidden="1" w:unhideWhenUsed="1"/>
+    <w:lsdException w:name="List Continue" w:semiHidden="1" w:unhideWhenUsed="1"/>
+    <w:lsdException w:name="List Continue 2" w:semiHidden="1" w:unhideWhenUsed="1"/>
+    <w:lsdException w:name="List Continue 3" w:semiHidden="1" w:unhideWhenUsed="1"/>
+    <w:lsdException w:name="List Continue 4" w:semiHidden="1" w:unhideWhenUsed="1"/>
+    <w:lsdException w:name="List Continue 5" w:semiHidden="1" w:unhideWhenUsed="1"/>
+    <w:lsdException w:name="Message Header" w:semiHidden="1" w:unhideWhenUsed="1"/>
+    <w:lsdException w:name="Subtitle" w:uiPriority="11" w:qFormat="1"/>
+    <w:lsdException w:name="Salutation" w:semiHidden="1" w:unhideWhenUsed="1"/>
+    <w:lsdException w:name="Date" w:semiHidden="1" w:unhideWhenUsed="1"/>
+    <w:lsdException w:name="Body Text First Indent" w:semiHidden="1" w:unhideWhenUsed="1"/>
+    <w:lsdException w:name="Body Text First Indent 2" w:semiHidden="1" w:unhideWhenUsed="1"/>
+    <w:lsdException w:name="Note Heading" w:semiHidden="1" w:unhideWhenUsed="1"/>
+    <w:lsdException w:name="Body Text 2" w:semiHidden="1" w:unhideWhenUsed="1"/>
+    <w:lsdException w:name="Body Text 3" w:semiHidden="1" w:unhideWhenUsed="1"/>
+    <w:lsdException w:name="Body Text Indent 2" w:semiHidden="1" w:unhideWhenUsed="1"/>
+    <w:lsdException w:name="Body Text Indent 3" w:semiHidden="1" w:unhideWhenUsed="1"/>
+    <w:lsdException w:name="Block Text" w:semiHidden="1" w:unhideWhenUsed="1"/>
+    <w:lsdException w:name="Hyperlink" w:semiHidden="1" w:unhideWhenUsed="1"/>
+    <w:lsdException w:name="FollowedHyperlink" w:semiHidden="1" w:unhideWhenUsed="1"/>
+    <w:lsdException w:name="Strong" w:uiPriority="22" w:qFormat="1"/>
+    <w:lsdException w:name="Emphasis" w:uiPriority="20" w:qFormat="1"/>
+    <w:lsdException w:name="Document Map" w:semiHidden="1" w:unhideWhenUsed="1"/>
+    <w:lsdException w:name="Plain Text" w:semiHidden="1" w:unhideWhenUsed="1"/>
+    <w:lsdException w:name="E-mail Signature" w:semiHidden="1" w:unhideWhenUsed="1"/>
+    <w:lsdException w:name="HTML Top of Form" w:semiHidden="1" w:unhideWhenUsed="1"/>
+    <w:lsdException w:name="HTML Bottom of Form" w:semiHidden="1" w:unhideWhenUsed="1"/>
+    <w:lsdException w:name="Normal (Web)" w:semiHidden="1" w:unhideWhenUsed="1"/>
+    <w:lsdException w:name="HTML Acronym" w:semiHidden="1" w:unhideWhenUsed="1"/>
+    <w:lsdException w:name="HTML Address" w:semiHidden="1" w:unhideWhenUsed="1"/>
+    <w:lsdException w:name="HTML Cite" w:semiHidden="1" w:unhideWhenUsed="1"/>
+    <w:lsdException w:name="HTML Code" w:semiHidden="1" w:unhideWhenUsed="1"/>
+    <w:lsdException w:name="HTML Definition" w:semiHidden="1" w:unhideWhenUsed="1"/>
+    <w:lsdException w:name="HTML Keyboard" w:semiHidden="1" w:unhideWhenUsed="1"/>
+    <w:lsdException w:name="HTML Preformatted" w:semiHidden="1" w:unhideWhenUsed="1"/>
+    <w:lsdException w:name="HTML Sample" w:semiHidden="1" w:unhideWhenUsed="1"/>
+    <w:lsdException w:name="HTML Typewriter" w:semiHidden="1" w:unhideWhenUsed="1"/>
+    <w:lsdException w:name="HTML Variable" w:semiHidden="1" w:unhideWhenUsed="1"/>
+    <w:lsdException w:name="Normal Table" w:semiHidden="1" w:unhideWhenUsed="1"/>
+    <w:lsdException w:name="annotation subject" w:semiHidden="1" w:unhideWhenUsed="1"/>
+    <w:lsdException w:name="No List" w:semiHidden="1" w:unhideWhenUsed="1"/>
+    <w:lsdException w:name="Outline List 1" w:semiHidden="1" w:unhideWhenUsed="1"/>
+    <w:lsdException w:name="Outline List 2" w:semiHidden="1" w:unhideWhenUsed="1"/>
+    <w:lsdException w:name="Outline List 3" w:semiHidden="1" w:unhideWhenUsed="1"/>
+    <w:lsdException w:name="Table Simple 1" w:semiHidden="1" w:unhideWhenUsed="1"/>
+    <w:lsdException w:name="Table Simple 2" w:semiHidden="1" w:unhideWhenUsed="1"/>
+    <w:lsdException w:name="Table Simple 3" w:semiHidden="1" w:unhideWhenUsed="1"/>
+    <w:lsdException w:name="Table Classic 1" w:semiHidden="1" w:unhideWhenUsed="1"/>
+    <w:lsdException w:name="Table Classic 2" w:semiHidden="1" w:unhideWhenUsed="1"/>
+    <w:lsdException w:name="Table Classic 3" w:semiHidden="1" w:unhideWhenUsed="1"/>
+    <w:lsdException w:name="Table Classic 4" w:semiHidden="1" w:unhideWhenUsed="1"/>
+    <w:lsdException w:name="Table Colorful 1" w:semiHidden="1" w:unhideWhenUsed="1"/>
+    <w:lsdException w:name="Table Colorful 2" w:semiHidden="1" w:unhideWhenUsed="1"/>
+    <w:lsdException w:name="Table Colorful 3" w:semiHidden="1" w:unhideWhenUsed="1"/>
+    <w:lsdException w:name="Table Columns 1" w:semiHidden="1" w:unhideWhenUsed="1"/>
+    <w:lsdException w:name="Table Columns 2" w:semiHidden="1" w:unhideWhenUsed="1"/>
+    <w:lsdException w:name="Table Columns 3" w:semiHidden="1" w:unhideWhenUsed="1"/>
+    <w:lsdException w:name="Table Columns 4" w:semiHidden="1" w:unhideWhenUsed="1"/>
+    <w:lsdException w:name="Table Columns 5" w:semiHidden="1" w:unhideWhenUsed="1"/>
+    <w:lsdException w:name="Table Grid 1" w:semiHidden="1" w:unhideWhenUsed="1"/>
+    <w:lsdException w:name="Table Grid 2" w:semiHidden="1" w:unhideWhenUsed="1"/>
+    <w:lsdException w:name="Table Grid 3" w:semiHidden="1" w:unhideWhenUsed="1"/>
+    <w:lsdException w:name="Table Grid 4" w:semiHidden="1" w:unhideWhenUsed="1"/>
+    <w:lsdException w:name="Table Grid 5" w:semiHidden="1" w:unhideWhenUsed="1"/>
+    <w:lsdException w:name="Table Grid 6" w:semiHidden="1" w:unhideWhenUsed="1"/>
+    <w:lsdException w:name="Table Grid 7" w:semiHidden="1" w:unhideWhenUsed="1"/>
+    <w:lsdException w:name="Table Grid 8" w:semiHidden="1" w:unhideWhenUsed="1"/>
+    <w:lsdException w:name="Table List 1" w:semiHidden="1" w:unhideWhenUsed="1"/>
+    <w:lsdException w:name="Table List 2" w:semiHidden="1" w:unhideWhenUsed="1"/>
+    <w:lsdException w:name="Table List 3" w:semiHidden="1" w:unhideWhenUsed="1"/>
+    <w:lsdException w:name="Table List 4" w:semiHidden="1" w:unhideWhenUsed="1"/>
+    <w:lsdException w:name="Table List 5" w:semiHidden="1" w:unhideWhenUsed="1"/>
+    <w:lsdException w:name="Table List 6" w:semiHidden="1" w:unhideWhenUsed="1"/>
+    <w:lsdException w:name="Table List 7" w:semiHidden="1" w:unhideWhenUsed="1"/>
+    <w:lsdException w:name="Table List 8" w:semiHidden="1" w:unhideWhenUsed="1"/>
+    <w:lsdException w:name="Table 3D effects 1" w:semiHidden="1" w:unhideWhenUsed="1"/>
+    <w:lsdException w:name="Table 3D effects 2" w:semiHidden="1" w:unhideWhenUsed="1"/>
+    <w:lsdException w:name="Table 3D effects 3" w:semiHidden="1" w:unhideWhenUsed="1"/>
+    <w:lsdException w:name="Table Contemporary" w:semiHidden="1" w:unhideWhenUsed="1"/>
+    <w:lsdException w:name="Table Elegant" w:semiHidden="1" w:unhideWhenUsed="1"/>
+    <w:lsdException w:name="Table Professional" w:semiHidden="1" w:unhideWhenUsed="1"/>
+    <w:lsdException w:name="Table Subtle 1" w:semiHidden="1" w:unhideWhenUsed="1"/>
+    <w:lsdException w:name="Table Subtle 2" w:semiHidden="1" w:unhideWhenUsed="1"/>
+    <w:lsdException w:name="Table Web 1" w:semiHidden="1" w:unhideWhenUsed="1"/>
+    <w:lsdException w:name="Table Web 2" w:semiHidden="1" w:unhideWhenUsed="1"/>
+    <w:lsdException w:name="Table Web 3" w:semiHidden="1" w:unhideWhenUsed="1"/>
+    <w:lsdException w:name="Balloon Text" w:semiHidden="1" w:unhideWhenUsed="1"/>
+    <w:lsdException w:name="Table Grid" w:uiPriority="59"/>
+    <w:lsdException w:name="Table Theme" w:semiHidden="1" w:unhideWhenUsed="1"/>
+    <w:lsdException w:name="Placeholder Text" w:semiHidden="1"/>
+    <w:lsdException w:name="No Spacing" w:uiPriority="1" w:qFormat="1"/>
+    <w:lsdException w:name="Light Shading" w:uiPriority="60"/>
+    <w:lsdException w:name="Light List" w:uiPriority="61"/>
+    <w:lsdException w:name="Light Grid" w:uiPriority="62"/>
+    <w:lsdException w:name="Medium Shading 1" w:uiPriority="63"/>
+    <w:lsdException w:name="Medium Shading 2" w:uiPriority="64"/>
+    <w:lsdException w:name="Medium List 1" w:uiPriority="65"/>
+    <w:lsdException w:name="Medium List 2" w:uiPriority="66"/>
+    <w:lsdException w:name="Medium Grid 1" w:uiPriority="67"/>
+    <w:lsdException w:name="Medium Grid 2" w:uiPriority="68"/>
+    <w:lsdException w:name="Medium Grid 3" w:uiPriority="69"/>
+    <w:lsdException w:name="Dark List" w:uiPriority="70"/>
+    <w:lsdException w:name="Colorful Shading" w:uiPriority="71"/>
+    <w:lsdException w:name="Colorful List" w:uiPriority="72"/>
+    <w:lsdException w:name="Colorful Grid" w:uiPriority="73"/>
+    <w:lsdException w:name="Light Shading Accent 1" w:uiPriority="60"/>
+    <w:lsdException w:name="Light List Accent 1" w:uiPriority="61"/>
+    <w:lsdException w:name="Light Grid Accent 1" w:uiPriority="62"/>
+    <w:lsdException w:name="Medium Shading 1 Accent 1" w:uiPriority="63"/>
+    <w:lsdException w:name="Medium Shading 2 Accent 1" w:uiPriority="64"/>
+    <w:lsdException w:name="Medium List 1 Accent 1" w:uiPriority="65"/>
+    <w:lsdException w:name="Revision" w:semiHidden="1"/>
+    <w:lsdException w:name="List Paragraph" w:uiPriority="34" w:qFormat="1"/>
+    <w:lsdException w:name="Quote" w:uiPriority="29" w:qFormat="1"/>
+    <w:lsdException w:name="Intense Quote" w:uiPriority="30" w:qFormat="1"/>
+    <w:lsdException w:name="Medium List 2 Accent 1" w:uiPriority="66"/>
+    <w:lsdException w:name="Medium Grid 1 Accent 1" w:uiPriority="67"/>
+    <w:lsdException w:name="Medium Grid 2 Accent 1" w:uiPriority="68"/>
+    <w:lsdException w:name="Medium Grid 3 Accent 1" w:uiPriority="69"/>
+    <w:lsdException w:name="Dark List Accent 1" w:uiPriority="70"/>
+    <w:lsdException w:name="Colorful Shading Accent 1" w:uiPriority="71"/>
+    <w:lsdException w:name="Colorful List Accent 1" w:uiPriority="72"/>
+    <w:lsdException w:name="Colorful Grid Accent 1" w:uiPriority="73"/>
+    <w:lsdException w:name="Light Shading Accent 2" w:uiPriority="60"/>
+    <w:lsdException w:name="Light List Accent 2" w:uiPriority="61"/>
+    <w:lsdException w:name="Light Grid Accent 2" w:uiPriority="62"/>
+    <w:lsdException w:name="Medium Shading 1 Accent 2" w:uiPriority="63"/>
+    <w:lsdException w:name="Medium Shading 2 Accent 2" w:uiPriority="64"/>
+    <w:lsdException w:name="Medium List 1 Accent 2" w:uiPriority="65"/>
+    <w:lsdException w:name="Medium List 2 Accent 2" w:uiPriority="66"/>
+    <w:lsdException w:name="Medium Grid 1 Accent 2" w:uiPriority="67"/>
+    <w:lsdException w:name="Medium Grid 2 Accent 2" w:uiPriority="68"/>
+    <w:lsdException w:name="Medium Grid 3 Accent 2" w:uiPriority="69"/>
+    <w:lsdException w:name="Dark List Accent 2" w:uiPriority="70"/>
+    <w:lsdException w:name="Colorful Shading Accent 2" w:uiPriority="71"/>
+    <w:lsdException w:name="Colorful List Accent 2" w:uiPriority="72"/>
+    <w:lsdException w:name="Colorful Grid Accent 2" w:uiPriority="73"/>
+    <w:lsdException w:name="Light Shading Accent 3" w:uiPriority="60"/>
+    <w:lsdException w:name="Light List Accent 3" w:uiPriority="61"/>
+    <w:lsdException w:name="Light Grid Accent 3" w:uiPriority="62"/>
+    <w:lsdException w:name="Medium Shading 1 Accent 3" w:uiPriority="63"/>
+    <w:lsdException w:name="Medium Shading 2 Accent 3" w:uiPriority="64"/>
+    <w:lsdException w:name="Medium List 1 Accent 3" w:uiPriority="65"/>
+    <w:lsdException w:name="Medium List 2 Accent 3" w:uiPriority="66"/>
+    <w:lsdException w:name="Medium Grid 1 Accent 3" w:uiPriority="67"/>
+    <w:lsdException w:name="Medium Grid 2 Accent 3" w:uiPriority="68"/>
+    <w:lsdException w:name="Medium Grid 3 Accent 3" w:uiPriority="69"/>
+    <w:lsdException w:name="Dark List Accent 3" w:uiPriority="70"/>
+    <w:lsdException w:name="Colorful Shading Accent 3" w:uiPriority="71"/>
+    <w:lsdException w:name="Colorful List Accent 3" w:uiPriority="72"/>
+    <w:lsdException w:name="Colorful Grid Accent 3" w:uiPriority="73"/>
+    <w:lsdException w:name="Light Shading Accent 4" w:uiPriority="60"/>
+    <w:lsdException w:name="Light List Accent 4" w:uiPriority="61"/>
+    <w:lsdException w:name="Light Grid Accent 4" w:uiPriority="62"/>
+    <w:lsdException w:name="Medium Shading 1 Accent 4" w:uiPriority="63"/>
+    <w:lsdException w:name="Medium Shading 2 Accent 4" w:uiPriority="64"/>
+    <w:lsdException w:name="Medium List 1 Accent 4" w:uiPriority="65"/>
+    <w:lsdException w:name="Medium List 2 Accent 4" w:uiPriority="66"/>
+    <w:lsdException w:name="Medium Grid 1 Accent 4" w:uiPriority="67"/>
+    <w:lsdException w:name="Medium Grid 2 Accent 4" w:uiPriority="68"/>
+    <w:lsdException w:name="Medium Grid 3 Accent 4" w:uiPriority="69"/>
+    <w:lsdException w:name="Dark List Accent 4" w:uiPriority="70"/>
+    <w:lsdException w:name="Colorful Shading Accent 4" w:uiPriority="71"/>
+    <w:lsdException w:name="Colorful List Accent 4" w:uiPriority="72"/>
+    <w:lsdException w:name="Colorful Grid Accent 4" w:uiPriority="73"/>
+    <w:lsdException w:name="Light Shading Accent 5" w:uiPriority="60"/>
+    <w:lsdException w:name="Light List Accent 5" w:uiPriority="61"/>
+    <w:lsdException w:name="Light Grid Accent 5" w:uiPriority="62"/>
+    <w:lsdException w:name="Medium Shading 1 Accent 5" w:uiPriority="63"/>
+    <w:lsdException w:name="Medium Shading 2 Accent 5" w:uiPriority="64"/>
+    <w:lsdException w:name="Medium List 1 Accent 5" w:uiPriority="65"/>
+    <w:lsdException w:name="Medium List 2 Accent 5" w:uiPriority="66"/>
+    <w:lsdException w:name="Medium Grid 1 Accent 5" w:uiPriority="67"/>
+    <w:lsdException w:name="Medium Grid 2 Accent 5" w:uiPriority="68"/>
+    <w:lsdException w:name="Medium Grid 3 Accent 5" w:uiPriority="69"/>
+    <w:lsdException w:name="Dark List Accent 5" w:uiPriority="70"/>
+    <w:lsdException w:name="Colorful Shading Accent 5" w:uiPriority="71"/>
+    <w:lsdException w:name="Colorful List Accent 5" w:uiPriority="72"/>
+    <w:lsdException w:name="Colorful Grid Accent 5" w:uiPriority="73"/>
+    <w:lsdException w:name="Light Shading Accent 6" w:uiPriority="60"/>
+    <w:lsdException w:name="Light List Accent 6" w:uiPriority="61"/>
+    <w:lsdException w:name="Light Grid Accent 6" w:uiPriority="62"/>
+    <w:lsdException w:name="Medium Shading 1 Accent 6" w:uiPriority="63"/>
+    <w:lsdException w:name="Medium Shading 2 Accent 6" w:uiPriority="64"/>
+    <w:lsdException w:name="Medium List 1 Accent 6" w:uiPriority="65"/>
+    <w:lsdException w:name="Medium List 2 Accent 6" w:uiPriority="66"/>
+    <w:lsdException w:name="Medium Grid 1 Accent 6" w:uiPriority="67"/>
+    <w:lsdException w:name="Medium Grid 2 Accent 6" w:uiPriority="68"/>
+    <w:lsdException w:name="Medium Grid 3 Accent 6" w:uiPriority="69"/>
+    <w:lsdException w:name="Dark List Accent 6" w:uiPriority="70"/>
+    <w:lsdException w:name="Colorful Shading Accent 6" w:uiPriority="71"/>
+    <w:lsdException w:name="Colorful List Accent 6" w:uiPriority="72"/>
+    <w:lsdException w:name="Colorful Grid Accent 6" w:uiPriority="73"/>
+    <w:lsdException w:name="Subtle Emphasis" w:uiPriority="19" w:qFormat="1"/>
+    <w:lsdException w:name="Intense Emphasis" w:uiPriority="21" w:qFormat="1"/>
+    <w:lsdException w:name="Subtle Reference" w:uiPriority="31" w:qFormat="1"/>
+    <w:lsdException w:name="Intense Reference" w:uiPriority="32" w:qFormat="1"/>
+    <w:lsdException w:name="Book Title" w:uiPriority="33" w:qFormat="1"/>
+    <w:lsdException w:name="Bibliography" w:semiHidden="1" w:uiPriority="37" w:unhideWhenUsed="1"/>
+    <w:lsdException w:name="TOC Heading" w:semiHidden="1" w:uiPriority="39" w:unhideWhenUsed="1" w:qFormat="1"/>
+    <w:lsdException w:name="Plain Table 1" w:uiPriority="41"/>
+    <w:lsdException w:name="Plain Table 2" w:uiPriority="42"/>
+    <w:lsdException w:name="Plain Table 3" w:uiPriority="43"/>
+    <w:lsdException w:name="Plain Table 4" w:uiPriority="44"/>
+    <w:lsdException w:name="Plain Table 5" w:uiPriority="45"/>
+    <w:lsdException w:name="Grid Table Light" w:uiPriority="40"/>
+    <w:lsdException w:name="Grid Table 1 Light" w:uiPriority="46"/>
+    <w:lsdException w:name="Grid Table 2" w:uiPriority="47"/>
+    <w:lsdException w:name="Grid Table 3" w:uiPriority="48"/>
+    <w:lsdException w:name="Grid Table 4" w:uiPriority="49"/>
+    <w:lsdException w:name="Grid Table 5 Dark" w:uiPriority="50"/>
+    <w:lsdException w:name="Grid Table 6 Colorful" w:uiPriority="51"/>
+    <w:lsdException w:name="Grid Table 7 Colorful" w:uiPriority="52"/>
+    <w:lsdException w:name="Grid Table 1 Light Accent 1" w:uiPriority="46"/>
+    <w:lsdException w:name="Grid Table 2 Accent 1" w:uiPriority="47"/>
+    <w:lsdException w:name="Grid Table 3 Accent 1" w:uiPriority="48"/>
+    <w:lsdException w:name="Grid Table 4 Accent 1" w:uiPriority="49"/>
+    <w:lsdException w:name="Grid Table 5 Dark Accent 1" w:uiPriority="50"/>
+    <w:lsdException w:name="Grid Table 6 Colorful Accent 1" w:uiPriority="51"/>
+    <w:lsdException w:name="Grid Table 7 Colorful Accent 1" w:uiPriority="52"/>
+    <w:lsdException w:name="Grid Table 1 Light Accent 2" w:uiPriority="46"/>
+    <w:lsdException w:name="Grid Table 2 Accent 2" w:uiPriority="47"/>
+    <w:lsdException w:name="Grid Table 3 Accent 2" w:uiPriority="48"/>
+    <w:lsdException w:name="Grid Table 4 Accent 2" w:uiPriority="49"/>
+    <w:lsdException w:name="Grid Table 5 Dark Accent 2" w:uiPriority="50"/>
+    <w:lsdException w:name="Grid Table 6 Colorful Accent 2" w:uiPriority="51"/>
+    <w:lsdException w:name="Grid Table 7 Colorful Accent 2" w:uiPriority="52"/>
+    <w:lsdException w:name="Grid Table 1 Light Accent 3" w:uiPriority="46"/>
+    <w:lsdException w:name="Grid Table 2 Accent 3" w:uiPriority="47"/>
+    <w:lsdException w:name="Grid Table 3 Accent 3" w:uiPriority="48"/>
+    <w:lsdException w:name="Grid Table 4 Accent 3" w:uiPriority="49"/>
+    <w:lsdException w:name="Grid Table 5 Dark Accent 3" w:uiPriority="50"/>
+    <w:lsdException w:name="Grid Table 6 Colorful Accent 3" w:uiPriority="51"/>
+    <w:lsdException w:name="Grid Table 7 Colorful Accent 3" w:uiPriority="52"/>
+    <w:lsdException w:name="Grid Table 1 Light Accent 4" w:uiPriority="46"/>
+    <w:lsdException w:name="Grid Table 2 Accent 4" w:uiPriority="47"/>
+    <w:lsdException w:name="Grid Table 3 Accent 4" w:uiPriority="48"/>
+    <w:lsdException w:name="Grid Table 4 Accent 4" w:uiPriority="49"/>
+    <w:lsdException w:name="Grid Table 5 Dark Accent 4" w:uiPriority="50"/>
+    <w:lsdException w:name="Grid Table 6 Colorful Accent 4" w:uiPriority="51"/>
+    <w:lsdException w:name="Grid Table 7 Colorful Accent 4" w:uiPriority="52"/>
+    <w:lsdException w:name="Grid Table 1 Light Accent 5" w:uiPriority="46"/>
+    <w:lsdException w:name="Grid Table 2 Accent 5" w:uiPriority="47"/>
+    <w:lsdException w:name="Grid Table 3 Accent 5" w:uiPriority="48"/>
+    <w:lsdException w:name="Grid Table 4 Accent 5" w:uiPriority="49"/>
+    <w:lsdException w:name="Grid Table 5 Dark Accent 5" w:uiPriority="50"/>
+    <w:lsdException w:name="Grid Table 6 Colorful Accent 5" w:uiPriority="51"/>
+    <w:lsdException w:name="Grid Table 7 Colorful Accent 5" w:uiPriority="52"/>
+    <w:lsdException w:name="Grid Table 1 Light Accent 6" w:uiPriority="46"/>
+    <w:lsdException w:name="Grid Table 2 Accent 6" w:uiPriority="47"/>
+    <w:lsdException w:name="Grid Table 3 Accent 6" w:uiPriority="48"/>
+    <w:lsdException w:name="Grid Table 4 Accent 6" w:uiPriority="49"/>
+    <w:lsdException w:name="Grid Table 5 Dark Accent 6" w:uiPriority="50"/>
+    <w:lsdException w:name="Grid Table 6 Colorful Accent 6" w:uiPriority="51"/>
+    <w:lsdException w:name="Grid Table 7 Colorful Accent 6" w:uiPriority="52"/>
+    <w:lsdException w:name="List Table 1 Light" w:uiPriority="46"/>
+    <w:lsdException w:name="List Table 2" w:uiPriority="47"/>
+    <w:lsdException w:name="List Table 3" w:uiPriority="48"/>
+    <w:lsdException w:name="List Table 4" w:uiPriority="49"/>
+    <w:lsdException w:name="List Table 5 Dark" w:uiPriority="50"/>
+    <w:lsdException w:name="List Table 6 Colorful" w:uiPriority="51"/>
+    <w:lsdException w:name="List Table 7 Colorful" w:uiPriority="52"/>
+    <w:lsdException w:name="List Table 1 Light Accent 1" w:uiPriority="46"/>
+    <w:lsdException w:name="List Table 2 Accent 1" w:uiPriority="47"/>
+    <w:lsdException w:name="List Table 3 Accent 1" w:uiPriority="48"/>
+    <w:lsdException w:name="List Table 4 Accent 1" w:uiPriority="49"/>
+    <w:lsdException w:name="List Table 5 Dark Accent 1" w:uiPriority="50"/>
+    <w:lsdException w:name="List Table 6 Colorful Accent 1" w:uiPriority="51"/>
+    <w:lsdException w:name="List Table 7 Colorful Accent 1" w:uiPriority="52"/>
+    <w:lsdException w:name="List Table 1 Light Accent 2" w:uiPriority="46"/>
+    <w:lsdException w:name="List Table 2 Accent 2" w:uiPriority="47"/>
+    <w:lsdException w:name="List Table 3 Accent 2" w:uiPriority="48"/>
+    <w:lsdException w:name="List Table 4 Accent 2" w:uiPriority="49"/>
+    <w:lsdException w:name="List Table 5 Dark Accent 2" w:uiPriority="50"/>
+    <w:lsdException w:name="List Table 6 Colorful Accent 2" w:uiPriority="51"/>
+    <w:lsdException w:name="List Table 7 Colorful Accent 2" w:uiPriority="52"/>
+    <w:lsdException w:name="List Table 1 Light Accent 3" w:uiPriority="46"/>
+    <w:lsdException w:name="List Table 2 Accent 3" w:uiPriority="47"/>
+    <w:lsdException w:name="List Table 3 Accent 3" w:uiPriority="48"/>
+    <w:lsdException w:name="List Table 4 Accent 3" w:uiPriority="49"/>
+    <w:lsdException w:name="List Table 5 Dark Accent 3" w:uiPriority="50"/>
+    <w:lsdException w:name="List Table 6 Colorful Accent 3" w:uiPriority="51"/>
+    <w:lsdException w:name="List Table 7 Colorful Accent 3" w:uiPriority="52"/>
+    <w:lsdException w:name="List Table 1 Light Accent 4" w:uiPriority="46"/>
+    <w:lsdException w:name="List Table 2 Accent 4" w:uiPriority="47"/>
+    <w:lsdException w:name="List Table 3 Accent 4" w:uiPriority="48"/>
+    <w:lsdException w:name="List Table 4 Accent 4" w:uiPriority="49"/>
+    <w:lsdException w:name="List Table 5 Dark Accent 4" w:uiPriority="50"/>
+    <w:lsdException w:name="List Table 6 Colorful Accent 4" w:uiPriority="51"/>
+    <w:lsdException w:name="List Table 7 Colorful Accent 4" w:uiPriority="52"/>
+    <w:lsdException w:name="List Table 1 Light Accent 5" w:uiPriority="46"/>
+    <w:lsdException w:name="List Table 2 Accent 5" w:uiPriority="47"/>
+    <w:lsdException w:name="List Table 3 Accent 5" w:uiPriority="48"/>
+    <w:lsdException w:name="List Table 4 Accent 5" w:uiPriority="49"/>
+    <w:lsdException w:name="List Table 5 Dark Accent 5" w:uiPriority="50"/>
+    <w:lsdException w:name="List Table 6 Colorful Accent 5" w:uiPriority="51"/>
+    <w:lsdException w:name="List Table 7 Colorful Accent 5" w:uiPriority="52"/>
+    <w:lsdException w:name="List Table 1 Light Accent 6" w:uiPriority="46"/>
+    <w:lsdException w:name="List Table 2 Accent 6" w:uiPriority="47"/>
+    <w:lsdException w:name="List Table 3 Accent 6" w:uiPriority="48"/>
+    <w:lsdException w:name="List Table 4 Accent 6" w:uiPriority="49"/>
+    <w:lsdException w:name="List Table 5 Dark Accent 6" w:uiPriority="50"/>
+    <w:lsdException w:name="List Table 6 Colorful Accent 6" w:uiPriority="51"/>
+    <w:lsdException w:name="List Table 7 Colorful Accent 6" w:uiPriority="52"/>
+    <w:lsdException w:name="Mention" w:semiHidden="1" w:unhideWhenUsed="1"/>
+    <w:lsdException w:name="Smart Hyperlink" w:semiHidden="1" w:unhideWhenUsed="1"/>
+    <w:lsdException w:name="Hashtag" w:semiHidden="1" w:unhideWhenUsed="1"/>
+    <w:lsdException w:name="Unresolved Mention" w:semiHidden="1" w:unhideWhenUsed="1"/>
+    <w:lsdException w:name="Smart Link" w:semiHidden="1" w:unhideWhenUsed="1"/>
   </w:latentStyles>
   <w:style w:type="paragraph" w:default="1" w:styleId="Normal">
     <w:name w:val="Normal"/>
@@ -11899,7 +12636,6 @@
     <w:uiPriority w:val="99"/>
     <w:semiHidden/>
     <w:unhideWhenUsed/>
-    <w:qFormat/>
     <w:tblPr>
       <w:tblInd w:w="0" w:type="dxa"/>
       <w:tblCellMar>

</xml_diff>

<commit_message>
new things are updated
</commit_message>
<xml_diff>
--- a/git.docx
+++ b/git.docx
@@ -136,23 +136,13 @@
         </w:rPr>
         <w:t xml:space="preserve"> </w:t>
       </w:r>
-      <w:proofErr w:type="spellStart"/>
       <w:r>
         <w:rPr>
           <w:rFonts w:asciiTheme="majorHAnsi" w:hAnsiTheme="majorHAnsi" w:cs="Arial"/>
           <w:color w:val="4A4A4A"/>
           <w:highlight w:val="yellow"/>
         </w:rPr>
-        <w:t>ersion</w:t>
-      </w:r>
-      <w:proofErr w:type="spellEnd"/>
-      <w:r>
-        <w:rPr>
-          <w:rFonts w:asciiTheme="majorHAnsi" w:hAnsiTheme="majorHAnsi" w:cs="Arial"/>
-          <w:color w:val="4A4A4A"/>
-          <w:highlight w:val="yellow"/>
-        </w:rPr>
-        <w:t xml:space="preserve"> control system. Instead of a working copy, each developer gets their own local repository, complete with a full history of commits.</w:t>
+        <w:t>ersion control system. Instead of a working copy, each developer gets their own local repository, complete with a full history of commits.</w:t>
       </w:r>
     </w:p>
     <w:p>
@@ -235,37 +225,12 @@
           <w:color w:val="4A4A4A"/>
         </w:rPr>
       </w:pPr>
-      <w:proofErr w:type="spellStart"/>
-      <w:r>
-        <w:rPr>
-          <w:rFonts w:asciiTheme="majorHAnsi" w:hAnsiTheme="majorHAnsi" w:cs="Arial"/>
-          <w:color w:val="4A4A4A"/>
-        </w:rPr>
-        <w:t>Faciliates</w:t>
-      </w:r>
-      <w:proofErr w:type="spellEnd"/>
-      <w:r>
-        <w:rPr>
-          <w:rFonts w:asciiTheme="majorHAnsi" w:hAnsiTheme="majorHAnsi" w:cs="Arial"/>
-          <w:color w:val="4A4A4A"/>
-        </w:rPr>
-        <w:t xml:space="preserve"> team </w:t>
-      </w:r>
-      <w:proofErr w:type="spellStart"/>
-      <w:r>
-        <w:rPr>
-          <w:rFonts w:asciiTheme="majorHAnsi" w:hAnsiTheme="majorHAnsi" w:cs="Arial"/>
-          <w:color w:val="4A4A4A"/>
-        </w:rPr>
-        <w:t>collaoration</w:t>
-      </w:r>
-      <w:proofErr w:type="spellEnd"/>
-      <w:r>
-        <w:rPr>
-          <w:rFonts w:asciiTheme="majorHAnsi" w:hAnsiTheme="majorHAnsi" w:cs="Arial"/>
-          <w:color w:val="4A4A4A"/>
-        </w:rPr>
-        <w:t>.</w:t>
+      <w:r>
+        <w:rPr>
+          <w:rFonts w:asciiTheme="majorHAnsi" w:hAnsiTheme="majorHAnsi" w:cs="Arial"/>
+          <w:color w:val="4A4A4A"/>
+        </w:rPr>
+        <w:t>Faciliates team collaoration.</w:t>
       </w:r>
     </w:p>
     <w:p>
@@ -1239,25 +1204,7 @@
           <w:rFonts w:asciiTheme="majorHAnsi" w:hAnsiTheme="majorHAnsi" w:cs="Arial"/>
           <w:color w:val="4A4A4A"/>
         </w:rPr>
-        <w:t xml:space="preserve">git </w:t>
-      </w:r>
-      <w:proofErr w:type="spellStart"/>
-      <w:r>
-        <w:rPr>
-          <w:rStyle w:val="Strong"/>
-          <w:rFonts w:asciiTheme="majorHAnsi" w:hAnsiTheme="majorHAnsi" w:cs="Arial"/>
-          <w:color w:val="4A4A4A"/>
-        </w:rPr>
-        <w:t>init.</w:t>
-      </w:r>
-      <w:proofErr w:type="spellEnd"/>
-      <w:r>
-        <w:rPr>
-          <w:rStyle w:val="Strong"/>
-          <w:rFonts w:asciiTheme="majorHAnsi" w:hAnsiTheme="majorHAnsi" w:cs="Arial"/>
-          <w:color w:val="4A4A4A"/>
-        </w:rPr>
-        <w:t> </w:t>
+        <w:t>git init. </w:t>
       </w:r>
       <w:r>
         <w:rPr>
@@ -1347,59 +1294,39 @@
           <w:rFonts w:asciiTheme="majorHAnsi" w:hAnsiTheme="majorHAnsi" w:cs="Arial"/>
           <w:color w:val="4A4A4A"/>
         </w:rPr>
-        <w:t xml:space="preserve">git </w:t>
-      </w:r>
-      <w:proofErr w:type="spellStart"/>
+        <w:t>git init</w:t>
+      </w:r>
+      <w:r>
+        <w:rPr>
+          <w:rFonts w:asciiTheme="majorHAnsi" w:hAnsiTheme="majorHAnsi" w:cs="Arial"/>
+          <w:color w:val="4A4A4A"/>
+        </w:rPr>
+        <w:t> creates an empty Git repository or re-initializes an existing one. It basically creates a</w:t>
+      </w:r>
+      <w:r>
+        <w:rPr>
+          <w:rFonts w:asciiTheme="majorHAnsi" w:hAnsiTheme="majorHAnsi" w:cs="Arial"/>
+          <w:b/>
+          <w:bCs/>
+          <w:color w:val="4A4A4A"/>
+        </w:rPr>
+        <w:t> .git</w:t>
+      </w:r>
+      <w:r>
+        <w:rPr>
+          <w:rFonts w:asciiTheme="majorHAnsi" w:hAnsiTheme="majorHAnsi" w:cs="Arial"/>
+          <w:color w:val="4A4A4A"/>
+        </w:rPr>
+        <w:t> directory with sub directories and template files. Running a </w:t>
+      </w:r>
       <w:r>
         <w:rPr>
           <w:rStyle w:val="Strong"/>
           <w:rFonts w:asciiTheme="majorHAnsi" w:hAnsiTheme="majorHAnsi" w:cs="Arial"/>
           <w:color w:val="4A4A4A"/>
         </w:rPr>
-        <w:t>init</w:t>
-      </w:r>
-      <w:proofErr w:type="spellEnd"/>
-      <w:r>
-        <w:rPr>
-          <w:rFonts w:asciiTheme="majorHAnsi" w:hAnsiTheme="majorHAnsi" w:cs="Arial"/>
-          <w:color w:val="4A4A4A"/>
-        </w:rPr>
-        <w:t> creates an empty Git repository or re-initializes an existing one. It basically creates a</w:t>
-      </w:r>
-      <w:r>
-        <w:rPr>
-          <w:rFonts w:asciiTheme="majorHAnsi" w:hAnsiTheme="majorHAnsi" w:cs="Arial"/>
-          <w:b/>
-          <w:bCs/>
-          <w:color w:val="4A4A4A"/>
-        </w:rPr>
-        <w:t> .git</w:t>
-      </w:r>
-      <w:r>
-        <w:rPr>
-          <w:rFonts w:asciiTheme="majorHAnsi" w:hAnsiTheme="majorHAnsi" w:cs="Arial"/>
-          <w:color w:val="4A4A4A"/>
-        </w:rPr>
-        <w:t> directory with sub directories and template files. Running a </w:t>
-      </w:r>
-      <w:r>
-        <w:rPr>
-          <w:rStyle w:val="Strong"/>
-          <w:rFonts w:asciiTheme="majorHAnsi" w:hAnsiTheme="majorHAnsi" w:cs="Arial"/>
-          <w:color w:val="4A4A4A"/>
-        </w:rPr>
-        <w:t xml:space="preserve">git </w:t>
-      </w:r>
-      <w:proofErr w:type="spellStart"/>
-      <w:r>
-        <w:rPr>
-          <w:rStyle w:val="Strong"/>
-          <w:rFonts w:asciiTheme="majorHAnsi" w:hAnsiTheme="majorHAnsi" w:cs="Arial"/>
-          <w:color w:val="4A4A4A"/>
-        </w:rPr>
-        <w:t>init</w:t>
-      </w:r>
-      <w:proofErr w:type="spellEnd"/>
+        <w:t>git init</w:t>
+      </w:r>
       <w:r>
         <w:rPr>
           <w:rFonts w:asciiTheme="majorHAnsi" w:hAnsiTheme="majorHAnsi" w:cs="Arial"/>
@@ -3342,29 +3269,7 @@
           <w:szCs w:val="24"/>
           <w:highlight w:val="yellow"/>
         </w:rPr>
-        <w:t xml:space="preserve">Git branch is basically and independent line of development, we can take </w:t>
-      </w:r>
-      <w:proofErr w:type="spellStart"/>
-      <w:r>
-        <w:rPr>
-          <w:rFonts w:asciiTheme="majorHAnsi" w:eastAsia="Times New Roman" w:hAnsiTheme="majorHAnsi" w:cs="Arial"/>
-          <w:color w:val="4A4A4A"/>
-          <w:sz w:val="24"/>
-          <w:szCs w:val="24"/>
-          <w:highlight w:val="yellow"/>
-        </w:rPr>
-        <w:t>advanges</w:t>
-      </w:r>
-      <w:proofErr w:type="spellEnd"/>
-      <w:r>
-        <w:rPr>
-          <w:rFonts w:asciiTheme="majorHAnsi" w:eastAsia="Times New Roman" w:hAnsiTheme="majorHAnsi" w:cs="Arial"/>
-          <w:color w:val="4A4A4A"/>
-          <w:sz w:val="24"/>
-          <w:szCs w:val="24"/>
-          <w:highlight w:val="yellow"/>
-        </w:rPr>
-        <w:t xml:space="preserve"> of branching when working on new feature or b</w:t>
+        <w:t>Git branch is basically and independent line of development, we can take advanges of branching when working on new feature or b</w:t>
       </w:r>
       <w:r>
         <w:rPr>
@@ -3654,25 +3559,7 @@
           <w:sz w:val="18"/>
           <w:szCs w:val="18"/>
         </w:rPr>
-        <w:t xml:space="preserve">    // push the </w:t>
-      </w:r>
-      <w:proofErr w:type="spellStart"/>
-      <w:r>
-        <w:rPr>
-          <w:rFonts w:asciiTheme="majorHAnsi" w:hAnsiTheme="majorHAnsi" w:cs="Lucida Console"/>
-          <w:sz w:val="18"/>
-          <w:szCs w:val="18"/>
-        </w:rPr>
-        <w:t>chages</w:t>
-      </w:r>
-      <w:proofErr w:type="spellEnd"/>
-      <w:r>
-        <w:rPr>
-          <w:rFonts w:asciiTheme="majorHAnsi" w:hAnsiTheme="majorHAnsi" w:cs="Lucida Console"/>
-          <w:sz w:val="18"/>
-          <w:szCs w:val="18"/>
-        </w:rPr>
-        <w:t xml:space="preserve"> into remote</w:t>
+        <w:t xml:space="preserve">    // push the chages into remote</w:t>
       </w:r>
     </w:p>
     <w:p>
@@ -3906,18 +3793,8 @@
           <w:sz w:val="18"/>
           <w:szCs w:val="18"/>
         </w:rPr>
-        <w:t>ls -</w:t>
-      </w:r>
-      <w:proofErr w:type="spellStart"/>
-      <w:r>
-        <w:rPr>
-          <w:rFonts w:asciiTheme="majorHAnsi" w:hAnsiTheme="majorHAnsi" w:cs="Lucida Console"/>
-          <w:sz w:val="18"/>
-          <w:szCs w:val="18"/>
-        </w:rPr>
-        <w:t>ltr</w:t>
-      </w:r>
-      <w:proofErr w:type="spellEnd"/>
+        <w:t>ls -ltr</w:t>
+      </w:r>
     </w:p>
     <w:p>
       <w:pPr>
@@ -4300,18 +4177,8 @@
           <w:sz w:val="18"/>
           <w:szCs w:val="18"/>
         </w:rPr>
-        <w:t xml:space="preserve">Create one branch on </w:t>
-      </w:r>
-      <w:proofErr w:type="spellStart"/>
-      <w:r>
-        <w:rPr>
-          <w:rFonts w:asciiTheme="majorHAnsi" w:hAnsiTheme="majorHAnsi" w:cs="Lucida Console"/>
-          <w:sz w:val="18"/>
-          <w:szCs w:val="18"/>
-        </w:rPr>
-        <w:t>github</w:t>
-      </w:r>
-      <w:proofErr w:type="spellEnd"/>
+        <w:t>Create one branch on github</w:t>
+      </w:r>
     </w:p>
     <w:p>
       <w:pPr>
@@ -4384,18 +4251,8 @@
           <w:sz w:val="18"/>
           <w:szCs w:val="18"/>
         </w:rPr>
-        <w:t xml:space="preserve">git checkout </w:t>
-      </w:r>
-      <w:proofErr w:type="spellStart"/>
-      <w:r>
-        <w:rPr>
-          <w:rFonts w:asciiTheme="majorHAnsi" w:hAnsiTheme="majorHAnsi" w:cs="Lucida Console"/>
-          <w:sz w:val="18"/>
-          <w:szCs w:val="18"/>
-        </w:rPr>
-        <w:t>newbranch</w:t>
-      </w:r>
-      <w:proofErr w:type="spellEnd"/>
+        <w:t>git checkout newbranch</w:t>
+      </w:r>
     </w:p>
     <w:p>
       <w:pPr>
@@ -4806,17 +4663,8 @@
           <w:shd w:val="clear" w:color="auto" w:fill="FFFFFF"/>
         </w:rPr>
       </w:pPr>
-    </w:p>
-    <w:p>
-      <w:pPr>
-        <w:spacing w:before="100" w:beforeAutospacing="1" w:after="100" w:afterAutospacing="1" w:line="240" w:lineRule="auto"/>
-        <w:jc w:val="both"/>
-        <w:rPr>
-          <w:rFonts w:asciiTheme="majorHAnsi" w:hAnsiTheme="majorHAnsi"/>
-          <w:color w:val="222635"/>
-          <w:shd w:val="clear" w:color="auto" w:fill="FFFFFF"/>
-        </w:rPr>
-      </w:pPr>
+      <w:bookmarkStart w:id="0" w:name="_GoBack"/>
+      <w:bookmarkEnd w:id="0"/>
       <w:r>
         <w:rPr>
           <w:rFonts w:asciiTheme="majorHAnsi" w:hAnsiTheme="majorHAnsi"/>
@@ -5027,25 +4875,7 @@
           <w:sz w:val="18"/>
           <w:szCs w:val="18"/>
         </w:rPr>
-        <w:t xml:space="preserve">git tag -a v1.0 -m "this release for latest </w:t>
-      </w:r>
-      <w:proofErr w:type="spellStart"/>
-      <w:r>
-        <w:rPr>
-          <w:rFonts w:asciiTheme="majorHAnsi" w:hAnsiTheme="majorHAnsi" w:cs="Lucida Console"/>
-          <w:sz w:val="18"/>
-          <w:szCs w:val="18"/>
-        </w:rPr>
-        <w:t>chages</w:t>
-      </w:r>
-      <w:proofErr w:type="spellEnd"/>
-      <w:r>
-        <w:rPr>
-          <w:rFonts w:asciiTheme="majorHAnsi" w:hAnsiTheme="majorHAnsi" w:cs="Lucida Console"/>
-          <w:sz w:val="18"/>
-          <w:szCs w:val="18"/>
-        </w:rPr>
-        <w:t>"</w:t>
+        <w:t>git tag -a v1.0 -m "this release for latest chages"</w:t>
       </w:r>
     </w:p>
     <w:p>
@@ -5147,35 +4977,35 @@
           <w:color w:val="222635"/>
           <w:shd w:val="clear" w:color="auto" w:fill="FFFFFF"/>
         </w:rPr>
+        <w:t>git</w:t>
+      </w:r>
+      <w:r>
+        <w:rPr>
+          <w:rFonts w:asciiTheme="majorHAnsi" w:hAnsiTheme="majorHAnsi"/>
+          <w:color w:val="222635"/>
+          <w:shd w:val="clear" w:color="auto" w:fill="FFFFFF"/>
+        </w:rPr>
+        <w:t xml:space="preserve"> show</w:t>
+      </w:r>
+    </w:p>
+    <w:p>
+      <w:pPr>
+        <w:spacing w:before="100" w:beforeAutospacing="1" w:after="100" w:afterAutospacing="1" w:line="240" w:lineRule="auto"/>
+        <w:jc w:val="both"/>
+        <w:rPr>
+          <w:rFonts w:asciiTheme="majorHAnsi" w:hAnsiTheme="majorHAnsi"/>
+          <w:color w:val="222635"/>
+          <w:shd w:val="clear" w:color="auto" w:fill="FFFFFF"/>
+        </w:rPr>
+      </w:pPr>
+      <w:r>
+        <w:rPr>
+          <w:rFonts w:asciiTheme="majorHAnsi" w:hAnsiTheme="majorHAnsi"/>
+          <w:noProof/>
+          <w:color w:val="222635"/>
+          <w:shd w:val="clear" w:color="auto" w:fill="FFFFFF"/>
+        </w:rPr>
         <w:lastRenderedPageBreak/>
-        <w:t>git</w:t>
-      </w:r>
-      <w:r>
-        <w:rPr>
-          <w:rFonts w:asciiTheme="majorHAnsi" w:hAnsiTheme="majorHAnsi"/>
-          <w:color w:val="222635"/>
-          <w:shd w:val="clear" w:color="auto" w:fill="FFFFFF"/>
-        </w:rPr>
-        <w:t xml:space="preserve"> show</w:t>
-      </w:r>
-    </w:p>
-    <w:p>
-      <w:pPr>
-        <w:spacing w:before="100" w:beforeAutospacing="1" w:after="100" w:afterAutospacing="1" w:line="240" w:lineRule="auto"/>
-        <w:jc w:val="both"/>
-        <w:rPr>
-          <w:rFonts w:asciiTheme="majorHAnsi" w:hAnsiTheme="majorHAnsi"/>
-          <w:color w:val="222635"/>
-          <w:shd w:val="clear" w:color="auto" w:fill="FFFFFF"/>
-        </w:rPr>
-      </w:pPr>
-      <w:r>
-        <w:rPr>
-          <w:rFonts w:asciiTheme="majorHAnsi" w:hAnsiTheme="majorHAnsi"/>
-          <w:noProof/>
-          <w:color w:val="222635"/>
-          <w:shd w:val="clear" w:color="auto" w:fill="FFFFFF"/>
-        </w:rPr>
         <w:drawing>
           <wp:inline distT="0" distB="0" distL="0" distR="0" wp14:anchorId="3C500C68" wp14:editId="65F8C5C6">
             <wp:extent cx="5943600" cy="2058466"/>
@@ -8008,18 +7838,8 @@
           <w:color w:val="222635"/>
           <w:shd w:val="clear" w:color="auto" w:fill="FFFFFF"/>
         </w:rPr>
-        <w:t xml:space="preserve"> before </w:t>
-      </w:r>
-      <w:proofErr w:type="spellStart"/>
-      <w:r>
-        <w:rPr>
-          <w:rFonts w:asciiTheme="majorHAnsi" w:hAnsiTheme="majorHAnsi"/>
-          <w:color w:val="222635"/>
-          <w:shd w:val="clear" w:color="auto" w:fill="FFFFFF"/>
-        </w:rPr>
-        <w:t>commitng</w:t>
-      </w:r>
-      <w:proofErr w:type="spellEnd"/>
+        <w:t xml:space="preserve"> before commitng</w:t>
+      </w:r>
     </w:p>
     <w:p>
       <w:pPr>
@@ -11001,8 +10821,6 @@
           <w:shd w:val="clear" w:color="auto" w:fill="FFFFFF"/>
         </w:rPr>
       </w:pPr>
-      <w:bookmarkStart w:id="0" w:name="_GoBack"/>
-      <w:bookmarkEnd w:id="0"/>
     </w:p>
     <w:p>
       <w:pPr>
@@ -11025,6 +10843,7 @@
           <w:color w:val="5D6268"/>
           <w:sz w:val="27"/>
           <w:szCs w:val="27"/>
+          <w:highlight w:val="yellow"/>
           <w:shd w:val="clear" w:color="auto" w:fill="FFFFFF"/>
         </w:rPr>
         <w:t>git fetch</w:t>
@@ -11035,6 +10854,7 @@
           <w:color w:val="5D6268"/>
           <w:sz w:val="27"/>
           <w:szCs w:val="27"/>
+          <w:highlight w:val="yellow"/>
           <w:shd w:val="clear" w:color="auto" w:fill="FFFFFF"/>
         </w:rPr>
         <w:t> really only downloads new data from a remote repository - but it doesn't integrate any of this new data into your working files. Fetch is great for getting a fresh view on all the things that happened in a remote repository.</w:t>

</xml_diff>